<commit_message>
Lambad expression with Collection
</commit_message>
<xml_diff>
--- a/Java_8_context_read.docx
+++ b/Java_8_context_read.docx
@@ -74,12 +74,18 @@
     <w:p>
       <w:pPr>
         <w:rPr>
-          <w:rFonts w:cstheme="minorHAnsi"/>
-        </w:rPr>
-      </w:pPr>
-      <w:r>
-        <w:rPr>
-          <w:rFonts w:cstheme="minorHAnsi"/>
+          <w:rFonts w:ascii="Verdana" w:hAnsi="Verdana" w:cstheme="minorHAnsi"/>
+          <w:sz w:val="24"/>
+          <w:szCs w:val="24"/>
+          <w:u w:val="single"/>
+        </w:rPr>
+      </w:pPr>
+      <w:r>
+        <w:rPr>
+          <w:rFonts w:ascii="Verdana" w:hAnsi="Verdana" w:cstheme="minorHAnsi"/>
+          <w:sz w:val="24"/>
+          <w:szCs w:val="24"/>
+          <w:u w:val="single"/>
         </w:rPr>
         <w:t>Lambda expression</w:t>
       </w:r>
@@ -246,12 +252,18 @@
     <w:p>
       <w:pPr>
         <w:rPr>
-          <w:rFonts w:cstheme="minorHAnsi"/>
-        </w:rPr>
-      </w:pPr>
-      <w:r>
-        <w:rPr>
-          <w:rFonts w:cstheme="minorHAnsi"/>
+          <w:rFonts w:ascii="Verdana" w:hAnsi="Verdana" w:cstheme="minorHAnsi"/>
+          <w:sz w:val="24"/>
+          <w:szCs w:val="24"/>
+          <w:u w:val="single"/>
+        </w:rPr>
+      </w:pPr>
+      <w:r>
+        <w:rPr>
+          <w:rFonts w:ascii="Verdana" w:hAnsi="Verdana" w:cstheme="minorHAnsi"/>
+          <w:sz w:val="24"/>
+          <w:szCs w:val="24"/>
+          <w:u w:val="single"/>
         </w:rPr>
         <w:t>Functional Interface</w:t>
       </w:r>
@@ -491,13 +503,7 @@
         <w:rPr>
           <w:rFonts w:cstheme="minorHAnsi"/>
         </w:rPr>
-        <w:t xml:space="preserve"> </w:t>
-      </w:r>
-      <w:r>
-        <w:rPr>
-          <w:rFonts w:cstheme="minorHAnsi"/>
-        </w:rPr>
-        <w:t>If we have @FunctionalInterface annotation compiler will notify at interface level.</w:t>
+        <w:t xml:space="preserve"> If we have @FunctionalInterface annotation compiler will notify at interface level.</w:t>
       </w:r>
       <w:r>
         <w:rPr>
@@ -624,18 +630,47 @@
           <w:rFonts w:cstheme="minorHAnsi"/>
         </w:rPr>
         <w:tab/>
-      </w:r>
-      <w:r>
-        <w:rPr>
-          <w:rFonts w:cstheme="minorHAnsi"/>
-        </w:rPr>
-        <w:t>If the parent interface is a functional interface and it extends to child functional interface, and child interface ha</w:t>
-      </w:r>
-      <w:r>
-        <w:rPr>
-          <w:rFonts w:cstheme="minorHAnsi"/>
-        </w:rPr>
-        <w:t>s</w:t>
+        <w:t xml:space="preserve">If the parent interface is a functional interface and it extends to child functional interface, and child interface has one abstract method with same as parent then both parent and child are proper functional interfaces. Since both interface abstract </w:t>
+      </w:r>
+      <w:proofErr w:type="gramStart"/>
+      <w:r>
+        <w:rPr>
+          <w:rFonts w:cstheme="minorHAnsi"/>
+        </w:rPr>
+        <w:t>methods(</w:t>
+      </w:r>
+      <w:proofErr w:type="gramEnd"/>
+      <w:r>
+        <w:rPr>
+          <w:rFonts w:cstheme="minorHAnsi"/>
+        </w:rPr>
+        <w:t>We declare abstract method at parent level and same method override for extended interface)</w:t>
+      </w:r>
+    </w:p>
+    <w:p>
+      <w:pPr>
+        <w:ind w:firstLine="720"/>
+        <w:rPr>
+          <w:rFonts w:cstheme="minorHAnsi"/>
+        </w:rPr>
+      </w:pPr>
+      <w:r>
+        <w:rPr>
+          <w:rFonts w:cstheme="minorHAnsi"/>
+        </w:rPr>
+        <w:t xml:space="preserve">If the parent interface is a functional interface and it extends to child functional interface, and child interface has one abstract method with different name then child will not be the functional interface. Since it </w:t>
+      </w:r>
+      <w:r>
+        <w:rPr>
+          <w:rFonts w:cstheme="minorHAnsi"/>
+        </w:rPr>
+        <w:t>has</w:t>
+      </w:r>
+      <w:r>
+        <w:rPr>
+          <w:rFonts w:cstheme="minorHAnsi"/>
+        </w:rPr>
+        <w:t xml:space="preserve"> two abstract methods</w:t>
       </w:r>
       <w:r>
         <w:rPr>
@@ -647,51 +682,21 @@
         <w:rPr>
           <w:rFonts w:cstheme="minorHAnsi"/>
         </w:rPr>
-        <w:t>one</w:t>
-      </w:r>
-      <w:r>
-        <w:rPr>
-          <w:rFonts w:cstheme="minorHAnsi"/>
-        </w:rPr>
-        <w:t xml:space="preserve"> abstract method</w:t>
-      </w:r>
-      <w:r>
-        <w:rPr>
-          <w:rFonts w:cstheme="minorHAnsi"/>
-        </w:rPr>
-        <w:t xml:space="preserve"> with same as parent</w:t>
-      </w:r>
-      <w:r>
-        <w:rPr>
-          <w:rFonts w:cstheme="minorHAnsi"/>
-        </w:rPr>
-        <w:t xml:space="preserve"> then both parent and child are proper functional interfaces. Since both interface abstract </w:t>
+        <w:t xml:space="preserve">(We declare abstract method at parent level and same method will available for extended interface also child interface </w:t>
       </w:r>
       <w:proofErr w:type="gramStart"/>
       <w:r>
         <w:rPr>
           <w:rFonts w:cstheme="minorHAnsi"/>
         </w:rPr>
-        <w:t>methods(</w:t>
+        <w:t>have</w:t>
       </w:r>
       <w:proofErr w:type="gramEnd"/>
       <w:r>
         <w:rPr>
           <w:rFonts w:cstheme="minorHAnsi"/>
         </w:rPr>
-        <w:t xml:space="preserve">We declare abstract method at parent level and same method </w:t>
-      </w:r>
-      <w:r>
-        <w:rPr>
-          <w:rFonts w:cstheme="minorHAnsi"/>
-        </w:rPr>
-        <w:t xml:space="preserve">override </w:t>
-      </w:r>
-      <w:r>
-        <w:rPr>
-          <w:rFonts w:cstheme="minorHAnsi"/>
-        </w:rPr>
-        <w:t>for extended interface)</w:t>
+        <w:t xml:space="preserve"> multiple abstract methods so it won’t be functional interface)</w:t>
       </w:r>
     </w:p>
     <w:p>
@@ -705,117 +710,21 @@
         <w:rPr>
           <w:rFonts w:cstheme="minorHAnsi"/>
         </w:rPr>
-        <w:t xml:space="preserve">If the parent interface is a functional interface and it extends to child functional interface, and child interface has one abstract method with </w:t>
-      </w:r>
-      <w:r>
-        <w:rPr>
-          <w:rFonts w:cstheme="minorHAnsi"/>
-        </w:rPr>
-        <w:t>different name</w:t>
-      </w:r>
-      <w:r>
-        <w:rPr>
-          <w:rFonts w:cstheme="minorHAnsi"/>
-        </w:rPr>
-        <w:t xml:space="preserve"> </w:t>
-      </w:r>
-      <w:r>
-        <w:rPr>
-          <w:rFonts w:cstheme="minorHAnsi"/>
-        </w:rPr>
-        <w:t xml:space="preserve">then </w:t>
-      </w:r>
-      <w:r>
-        <w:rPr>
-          <w:rFonts w:cstheme="minorHAnsi"/>
-        </w:rPr>
-        <w:t>child</w:t>
-      </w:r>
-      <w:r>
-        <w:rPr>
-          <w:rFonts w:cstheme="minorHAnsi"/>
-        </w:rPr>
-        <w:t xml:space="preserve"> will not be the </w:t>
-      </w:r>
-      <w:r>
-        <w:rPr>
-          <w:rFonts w:cstheme="minorHAnsi"/>
-        </w:rPr>
-        <w:t xml:space="preserve">functional interface. Since </w:t>
-      </w:r>
-      <w:r>
-        <w:rPr>
-          <w:rFonts w:cstheme="minorHAnsi"/>
-        </w:rPr>
-        <w:t xml:space="preserve">it </w:t>
-      </w:r>
-      <w:r>
-        <w:rPr>
-          <w:rFonts w:cstheme="minorHAnsi"/>
-        </w:rPr>
-        <w:t>has</w:t>
-      </w:r>
-      <w:r>
-        <w:rPr>
-          <w:rFonts w:cstheme="minorHAnsi"/>
-        </w:rPr>
-        <w:t xml:space="preserve"> two </w:t>
-      </w:r>
-      <w:r>
-        <w:rPr>
-          <w:rFonts w:cstheme="minorHAnsi"/>
-        </w:rPr>
-        <w:t>abstract methods</w:t>
-      </w:r>
-      <w:r>
-        <w:rPr>
-          <w:rFonts w:cstheme="minorHAnsi"/>
-        </w:rPr>
-        <w:t xml:space="preserve"> </w:t>
-      </w:r>
-      <w:r>
-        <w:rPr>
-          <w:rFonts w:cstheme="minorHAnsi"/>
-        </w:rPr>
-        <w:t xml:space="preserve">(We declare abstract method at parent level and same method </w:t>
-      </w:r>
-      <w:r>
-        <w:rPr>
-          <w:rFonts w:cstheme="minorHAnsi"/>
-        </w:rPr>
-        <w:t xml:space="preserve">will available </w:t>
-      </w:r>
-      <w:r>
-        <w:rPr>
-          <w:rFonts w:cstheme="minorHAnsi"/>
-        </w:rPr>
-        <w:t>for extended interface</w:t>
-      </w:r>
-      <w:r>
-        <w:rPr>
-          <w:rFonts w:cstheme="minorHAnsi"/>
-        </w:rPr>
-        <w:t xml:space="preserve"> also child interface </w:t>
+        <w:t xml:space="preserve">If the parent interface is a functional interface and it extends to child </w:t>
       </w:r>
       <w:proofErr w:type="gramStart"/>
       <w:r>
         <w:rPr>
           <w:rFonts w:cstheme="minorHAnsi"/>
         </w:rPr>
-        <w:t>have</w:t>
+        <w:t>interface(</w:t>
       </w:r>
       <w:proofErr w:type="gramEnd"/>
       <w:r>
         <w:rPr>
           <w:rFonts w:cstheme="minorHAnsi"/>
         </w:rPr>
-        <w:t xml:space="preserve"> multiple abstract methods so it won’t be functional interface</w:t>
-      </w:r>
-      <w:r>
-        <w:rPr>
-          <w:rFonts w:cstheme="minorHAnsi"/>
-        </w:rPr>
-        <w:t>)</w:t>
+        <w:t>Not functional interface), then child interface can have any number abstract, default and static methods.</w:t>
       </w:r>
     </w:p>
     <w:p>
@@ -829,71 +738,7 @@
         <w:rPr>
           <w:rFonts w:cstheme="minorHAnsi"/>
         </w:rPr>
-        <w:t xml:space="preserve">If the parent interface is a functional interface and it extends to child </w:t>
-      </w:r>
-      <w:proofErr w:type="gramStart"/>
-      <w:r>
-        <w:rPr>
-          <w:rFonts w:cstheme="minorHAnsi"/>
-        </w:rPr>
-        <w:t>interface</w:t>
-      </w:r>
-      <w:r>
-        <w:rPr>
-          <w:rFonts w:cstheme="minorHAnsi"/>
-        </w:rPr>
-        <w:t>(</w:t>
-      </w:r>
-      <w:proofErr w:type="gramEnd"/>
-      <w:r>
-        <w:rPr>
-          <w:rFonts w:cstheme="minorHAnsi"/>
-        </w:rPr>
-        <w:t>Not functional interface)</w:t>
-      </w:r>
-      <w:r>
-        <w:rPr>
-          <w:rFonts w:cstheme="minorHAnsi"/>
-        </w:rPr>
-        <w:t xml:space="preserve">, </w:t>
-      </w:r>
-      <w:r>
-        <w:rPr>
-          <w:rFonts w:cstheme="minorHAnsi"/>
-        </w:rPr>
-        <w:t>then child interface can have any number abstract, default and static methods.</w:t>
-      </w:r>
-    </w:p>
-    <w:p>
-      <w:pPr>
-        <w:ind w:firstLine="720"/>
-        <w:rPr>
-          <w:rFonts w:cstheme="minorHAnsi"/>
-        </w:rPr>
-      </w:pPr>
-      <w:r>
-        <w:rPr>
-          <w:rFonts w:cstheme="minorHAnsi"/>
-        </w:rPr>
-        <w:t xml:space="preserve">If the interface is </w:t>
-      </w:r>
-      <w:r>
-        <w:rPr>
-          <w:rFonts w:cstheme="minorHAnsi"/>
-        </w:rPr>
-        <w:t>created with 0 abstract methods</w:t>
-      </w:r>
-      <w:r>
-        <w:rPr>
-          <w:rFonts w:cstheme="minorHAnsi"/>
-        </w:rPr>
-        <w:t xml:space="preserve">, then </w:t>
-      </w:r>
-      <w:r>
-        <w:rPr>
-          <w:rFonts w:cstheme="minorHAnsi"/>
-        </w:rPr>
-        <w:t>the compiler error will throw.</w:t>
+        <w:t>If the interface is created with 0 abstract methods, then the compiler error will throw.</w:t>
       </w:r>
     </w:p>
     <w:p>
@@ -1053,13 +898,394 @@
       </w:r>
     </w:p>
     <w:p>
-      <w:r>
-        <w:tab/>
-      </w:r>
-    </w:p>
-    <w:p>
-      <w:r>
-        <w:tab/>
+      <w:pPr>
+        <w:rPr>
+          <w:rFonts w:cstheme="minorHAnsi"/>
+        </w:rPr>
+      </w:pPr>
+      <w:r>
+        <w:rPr>
+          <w:rFonts w:cstheme="minorHAnsi"/>
+        </w:rPr>
+        <w:t>-----------------------------------------------------------------------------------------------------------------------------------------------------------</w:t>
+      </w:r>
+    </w:p>
+    <w:p>
+      <w:pPr>
+        <w:rPr>
+          <w:rFonts w:cstheme="minorHAnsi"/>
+        </w:rPr>
+      </w:pPr>
+    </w:p>
+    <w:p>
+      <w:pPr>
+        <w:rPr>
+          <w:rFonts w:ascii="Verdana" w:hAnsi="Verdana" w:cstheme="minorHAnsi"/>
+          <w:sz w:val="24"/>
+          <w:szCs w:val="24"/>
+          <w:u w:val="single"/>
+        </w:rPr>
+      </w:pPr>
+      <w:r>
+        <w:rPr>
+          <w:rFonts w:ascii="Verdana" w:hAnsi="Verdana" w:cstheme="minorHAnsi"/>
+          <w:sz w:val="24"/>
+          <w:szCs w:val="24"/>
+          <w:u w:val="single"/>
+        </w:rPr>
+        <w:t>Lambda Expression with Collections</w:t>
+      </w:r>
+    </w:p>
+    <w:p>
+      <w:pPr>
+        <w:rPr>
+          <w:rFonts w:cstheme="minorHAnsi"/>
+        </w:rPr>
+      </w:pPr>
+    </w:p>
+    <w:p>
+      <w:pPr>
+        <w:rPr>
+          <w:rFonts w:cstheme="minorHAnsi"/>
+        </w:rPr>
+      </w:pPr>
+      <w:r>
+        <w:rPr>
+          <w:rFonts w:cstheme="minorHAnsi"/>
+        </w:rPr>
+        <w:t>Some of the collection interfaces List, Set, Map</w:t>
+      </w:r>
+    </w:p>
+    <w:p>
+      <w:pPr>
+        <w:rPr>
+          <w:rFonts w:cstheme="minorHAnsi"/>
+        </w:rPr>
+      </w:pPr>
+      <w:r>
+        <w:rPr>
+          <w:rFonts w:cstheme="minorHAnsi"/>
+        </w:rPr>
+        <w:t>List</w:t>
+      </w:r>
+    </w:p>
+    <w:p>
+      <w:pPr>
+        <w:pStyle w:val="ListParagraph"/>
+        <w:numPr>
+          <w:ilvl w:val="0"/>
+          <w:numId w:val="3"/>
+        </w:numPr>
+      </w:pPr>
+      <w:r>
+        <w:t>Maintains the elements of order in which the order used to insert</w:t>
+      </w:r>
+    </w:p>
+    <w:p>
+      <w:pPr>
+        <w:pStyle w:val="ListParagraph"/>
+        <w:numPr>
+          <w:ilvl w:val="0"/>
+          <w:numId w:val="3"/>
+        </w:numPr>
+      </w:pPr>
+      <w:r>
+        <w:t>List allows duplicate objects</w:t>
+      </w:r>
+    </w:p>
+    <w:p>
+      <w:pPr>
+        <w:pStyle w:val="ListParagraph"/>
+      </w:pPr>
+    </w:p>
+    <w:p>
+      <w:r>
+        <w:t>Set</w:t>
+      </w:r>
+    </w:p>
+    <w:p>
+      <w:pPr>
+        <w:pStyle w:val="ListParagraph"/>
+        <w:numPr>
+          <w:ilvl w:val="0"/>
+          <w:numId w:val="4"/>
+        </w:numPr>
+      </w:pPr>
+      <w:r>
+        <w:t>The order is not maintained. Whenever accessing the elements any order can come</w:t>
+      </w:r>
+    </w:p>
+    <w:p>
+      <w:pPr>
+        <w:pStyle w:val="ListParagraph"/>
+        <w:numPr>
+          <w:ilvl w:val="0"/>
+          <w:numId w:val="4"/>
+        </w:numPr>
+      </w:pPr>
+      <w:r>
+        <w:t xml:space="preserve">Set doesn’t </w:t>
+      </w:r>
+      <w:proofErr w:type="gramStart"/>
+      <w:r>
+        <w:t>allows</w:t>
+      </w:r>
+      <w:proofErr w:type="gramEnd"/>
+      <w:r>
+        <w:t xml:space="preserve"> the duplicate objects</w:t>
+      </w:r>
+    </w:p>
+    <w:p>
+      <w:pPr>
+        <w:pStyle w:val="ListParagraph"/>
+      </w:pPr>
+    </w:p>
+    <w:p>
+      <w:r>
+        <w:lastRenderedPageBreak/>
+        <w:t>Map</w:t>
+      </w:r>
+    </w:p>
+    <w:p>
+      <w:pPr>
+        <w:pStyle w:val="ListParagraph"/>
+        <w:numPr>
+          <w:ilvl w:val="0"/>
+          <w:numId w:val="5"/>
+        </w:numPr>
+      </w:pPr>
+      <w:r>
+        <w:t xml:space="preserve">Map is a key value pair collection </w:t>
+      </w:r>
+    </w:p>
+    <w:p>
+      <w:pPr>
+        <w:pStyle w:val="ListParagraph"/>
+        <w:numPr>
+          <w:ilvl w:val="0"/>
+          <w:numId w:val="5"/>
+        </w:numPr>
+      </w:pPr>
+      <w:r>
+        <w:t>It allows duplicate values but unique keys</w:t>
+      </w:r>
+    </w:p>
+    <w:p>
+      <w:pPr>
+        <w:pStyle w:val="ListParagraph"/>
+        <w:numPr>
+          <w:ilvl w:val="0"/>
+          <w:numId w:val="5"/>
+        </w:numPr>
+      </w:pPr>
+      <w:r>
+        <w:t>If we try to add duplicate key the previous value will be overwritten</w:t>
+      </w:r>
+    </w:p>
+    <w:p/>
+    <w:p>
+      <w:r>
+        <w:t>Comparator Interface</w:t>
+      </w:r>
+    </w:p>
+    <w:p>
+      <w:pPr>
+        <w:pStyle w:val="ListParagraph"/>
+        <w:numPr>
+          <w:ilvl w:val="0"/>
+          <w:numId w:val="7"/>
+        </w:numPr>
+      </w:pPr>
+      <w:r>
+        <w:t>The lambda expression is used to sort the collection objects. By using Comparator interface, we can achieve it.</w:t>
+      </w:r>
+    </w:p>
+    <w:p>
+      <w:pPr>
+        <w:pStyle w:val="ListParagraph"/>
+        <w:numPr>
+          <w:ilvl w:val="0"/>
+          <w:numId w:val="7"/>
+        </w:numPr>
+      </w:pPr>
+      <w:r>
+        <w:t xml:space="preserve">The Comparator interface has only one abstract method so it is functional interface. </w:t>
+      </w:r>
+    </w:p>
+    <w:p>
+      <w:pPr>
+        <w:pStyle w:val="ListParagraph"/>
+        <w:numPr>
+          <w:ilvl w:val="0"/>
+          <w:numId w:val="7"/>
+        </w:numPr>
+      </w:pPr>
+      <w:r>
+        <w:t>Comparator interface helps to define the customized sorting</w:t>
+      </w:r>
+    </w:p>
+    <w:p>
+      <w:r>
+        <w:t>Compare method in the Comparator interface</w:t>
+      </w:r>
+    </w:p>
+    <w:p>
+      <w:pPr>
+        <w:pStyle w:val="ListParagraph"/>
+        <w:numPr>
+          <w:ilvl w:val="0"/>
+          <w:numId w:val="8"/>
+        </w:numPr>
+      </w:pPr>
+      <w:r>
+        <w:t>It returns negative value if and only if obj1 has to come before obj2</w:t>
+      </w:r>
+    </w:p>
+    <w:p>
+      <w:pPr>
+        <w:pStyle w:val="ListParagraph"/>
+        <w:numPr>
+          <w:ilvl w:val="0"/>
+          <w:numId w:val="8"/>
+        </w:numPr>
+      </w:pPr>
+      <w:r>
+        <w:t xml:space="preserve">It returns </w:t>
+      </w:r>
+      <w:r>
+        <w:t>positive</w:t>
+      </w:r>
+      <w:r>
+        <w:t xml:space="preserve"> value if and only if obj1 has to come </w:t>
+      </w:r>
+      <w:r>
+        <w:t>after</w:t>
+      </w:r>
+      <w:r>
+        <w:t xml:space="preserve"> obj</w:t>
+      </w:r>
+      <w:r>
+        <w:t>2</w:t>
+      </w:r>
+    </w:p>
+    <w:p>
+      <w:pPr>
+        <w:pStyle w:val="ListParagraph"/>
+        <w:numPr>
+          <w:ilvl w:val="0"/>
+          <w:numId w:val="8"/>
+        </w:numPr>
+      </w:pPr>
+      <w:r>
+        <w:t xml:space="preserve">It returns </w:t>
+      </w:r>
+      <w:r>
+        <w:t>0</w:t>
+      </w:r>
+      <w:r>
+        <w:t xml:space="preserve"> value if obj1 </w:t>
+      </w:r>
+      <w:r>
+        <w:t>and</w:t>
+      </w:r>
+      <w:r>
+        <w:t xml:space="preserve"> obj2</w:t>
+      </w:r>
+      <w:r>
+        <w:t xml:space="preserve"> are equal</w:t>
+      </w:r>
+    </w:p>
+    <w:p/>
+    <w:p>
+      <w:r>
+        <w:t>Sorting collection user Collections Sort method.</w:t>
+      </w:r>
+    </w:p>
+    <w:p>
+      <w:pPr>
+        <w:pStyle w:val="ListParagraph"/>
+        <w:numPr>
+          <w:ilvl w:val="0"/>
+          <w:numId w:val="9"/>
+        </w:numPr>
+      </w:pPr>
+      <w:r>
+        <w:t xml:space="preserve">In general, the </w:t>
+      </w:r>
+      <w:proofErr w:type="spellStart"/>
+      <w:r>
+        <w:t>Collections.sort</w:t>
+      </w:r>
+      <w:proofErr w:type="spellEnd"/>
+      <w:r>
+        <w:t xml:space="preserve">() method receives any of the collection as param. </w:t>
+      </w:r>
+      <w:proofErr w:type="spellStart"/>
+      <w:r>
+        <w:t>i.e</w:t>
+      </w:r>
+      <w:proofErr w:type="spellEnd"/>
+      <w:r>
+        <w:t xml:space="preserve"> </w:t>
+      </w:r>
+      <w:proofErr w:type="spellStart"/>
+      <w:r>
+        <w:t>Collections.sort</w:t>
+      </w:r>
+      <w:proofErr w:type="spellEnd"/>
+      <w:r>
+        <w:t>(</w:t>
+      </w:r>
+      <w:r>
+        <w:t>List l</w:t>
+      </w:r>
+      <w:r>
+        <w:t>)</w:t>
+      </w:r>
+    </w:p>
+    <w:p>
+      <w:pPr>
+        <w:pStyle w:val="ListParagraph"/>
+        <w:numPr>
+          <w:ilvl w:val="0"/>
+          <w:numId w:val="9"/>
+        </w:numPr>
+      </w:pPr>
+      <w:r>
+        <w:t xml:space="preserve">At that point of time, the collection will sort the element with natural </w:t>
+      </w:r>
+      <w:proofErr w:type="gramStart"/>
+      <w:r>
+        <w:t>sorting.(</w:t>
+      </w:r>
+      <w:proofErr w:type="spellStart"/>
+      <w:proofErr w:type="gramEnd"/>
+      <w:r>
+        <w:t>i.e</w:t>
+      </w:r>
+      <w:proofErr w:type="spellEnd"/>
+      <w:r>
+        <w:t xml:space="preserve"> If elements are number then sort them with numeric order otherwise alphabetic order)</w:t>
+      </w:r>
+    </w:p>
+    <w:p>
+      <w:pPr>
+        <w:pStyle w:val="ListParagraph"/>
+        <w:numPr>
+          <w:ilvl w:val="0"/>
+          <w:numId w:val="9"/>
+        </w:numPr>
+      </w:pPr>
+      <w:r>
+        <w:t xml:space="preserve">If we passing Comparator as </w:t>
+      </w:r>
+      <w:proofErr w:type="gramStart"/>
+      <w:r>
+        <w:t>an another</w:t>
+      </w:r>
+      <w:proofErr w:type="gramEnd"/>
+      <w:r>
+        <w:t xml:space="preserve"> argument, the it will sort the objects with the order mentioned in the comparator interface.</w:t>
       </w:r>
     </w:p>
     <w:p/>
@@ -1250,9 +1476,632 @@
     </w:lvl>
   </w:abstractNum>
   <w:abstractNum w:abstractNumId="1" w15:restartNumberingAfterBreak="0">
+    <w:nsid w:val="069113B8"/>
+    <w:multiLevelType w:val="hybridMultilevel"/>
+    <w:tmpl w:val="E9785924"/>
+    <w:lvl w:ilvl="0" w:tplc="4009000F">
+      <w:start w:val="1"/>
+      <w:numFmt w:val="decimal"/>
+      <w:lvlText w:val="%1."/>
+      <w:lvlJc w:val="left"/>
+      <w:pPr>
+        <w:ind w:left="720" w:hanging="360"/>
+      </w:pPr>
+      <w:rPr>
+        <w:rFonts w:hint="default"/>
+      </w:rPr>
+    </w:lvl>
+    <w:lvl w:ilvl="1" w:tplc="40090019" w:tentative="1">
+      <w:start w:val="1"/>
+      <w:numFmt w:val="lowerLetter"/>
+      <w:lvlText w:val="%2."/>
+      <w:lvlJc w:val="left"/>
+      <w:pPr>
+        <w:ind w:left="1440" w:hanging="360"/>
+      </w:pPr>
+    </w:lvl>
+    <w:lvl w:ilvl="2" w:tplc="4009001B" w:tentative="1">
+      <w:start w:val="1"/>
+      <w:numFmt w:val="lowerRoman"/>
+      <w:lvlText w:val="%3."/>
+      <w:lvlJc w:val="right"/>
+      <w:pPr>
+        <w:ind w:left="2160" w:hanging="180"/>
+      </w:pPr>
+    </w:lvl>
+    <w:lvl w:ilvl="3" w:tplc="4009000F" w:tentative="1">
+      <w:start w:val="1"/>
+      <w:numFmt w:val="decimal"/>
+      <w:lvlText w:val="%4."/>
+      <w:lvlJc w:val="left"/>
+      <w:pPr>
+        <w:ind w:left="2880" w:hanging="360"/>
+      </w:pPr>
+    </w:lvl>
+    <w:lvl w:ilvl="4" w:tplc="40090019" w:tentative="1">
+      <w:start w:val="1"/>
+      <w:numFmt w:val="lowerLetter"/>
+      <w:lvlText w:val="%5."/>
+      <w:lvlJc w:val="left"/>
+      <w:pPr>
+        <w:ind w:left="3600" w:hanging="360"/>
+      </w:pPr>
+    </w:lvl>
+    <w:lvl w:ilvl="5" w:tplc="4009001B" w:tentative="1">
+      <w:start w:val="1"/>
+      <w:numFmt w:val="lowerRoman"/>
+      <w:lvlText w:val="%6."/>
+      <w:lvlJc w:val="right"/>
+      <w:pPr>
+        <w:ind w:left="4320" w:hanging="180"/>
+      </w:pPr>
+    </w:lvl>
+    <w:lvl w:ilvl="6" w:tplc="4009000F" w:tentative="1">
+      <w:start w:val="1"/>
+      <w:numFmt w:val="decimal"/>
+      <w:lvlText w:val="%7."/>
+      <w:lvlJc w:val="left"/>
+      <w:pPr>
+        <w:ind w:left="5040" w:hanging="360"/>
+      </w:pPr>
+    </w:lvl>
+    <w:lvl w:ilvl="7" w:tplc="40090019" w:tentative="1">
+      <w:start w:val="1"/>
+      <w:numFmt w:val="lowerLetter"/>
+      <w:lvlText w:val="%8."/>
+      <w:lvlJc w:val="left"/>
+      <w:pPr>
+        <w:ind w:left="5760" w:hanging="360"/>
+      </w:pPr>
+    </w:lvl>
+    <w:lvl w:ilvl="8" w:tplc="4009001B" w:tentative="1">
+      <w:start w:val="1"/>
+      <w:numFmt w:val="lowerRoman"/>
+      <w:lvlText w:val="%9."/>
+      <w:lvlJc w:val="right"/>
+      <w:pPr>
+        <w:ind w:left="6480" w:hanging="180"/>
+      </w:pPr>
+    </w:lvl>
+  </w:abstractNum>
+  <w:abstractNum w:abstractNumId="2" w15:restartNumberingAfterBreak="0">
+    <w:nsid w:val="37A731FC"/>
+    <w:multiLevelType w:val="hybridMultilevel"/>
+    <w:tmpl w:val="F2E62B9E"/>
+    <w:lvl w:ilvl="0" w:tplc="4009000F">
+      <w:start w:val="1"/>
+      <w:numFmt w:val="decimal"/>
+      <w:lvlText w:val="%1."/>
+      <w:lvlJc w:val="left"/>
+      <w:pPr>
+        <w:ind w:left="720" w:hanging="360"/>
+      </w:pPr>
+      <w:rPr>
+        <w:rFonts w:hint="default"/>
+      </w:rPr>
+    </w:lvl>
+    <w:lvl w:ilvl="1" w:tplc="40090019" w:tentative="1">
+      <w:start w:val="1"/>
+      <w:numFmt w:val="lowerLetter"/>
+      <w:lvlText w:val="%2."/>
+      <w:lvlJc w:val="left"/>
+      <w:pPr>
+        <w:ind w:left="1440" w:hanging="360"/>
+      </w:pPr>
+    </w:lvl>
+    <w:lvl w:ilvl="2" w:tplc="4009001B" w:tentative="1">
+      <w:start w:val="1"/>
+      <w:numFmt w:val="lowerRoman"/>
+      <w:lvlText w:val="%3."/>
+      <w:lvlJc w:val="right"/>
+      <w:pPr>
+        <w:ind w:left="2160" w:hanging="180"/>
+      </w:pPr>
+    </w:lvl>
+    <w:lvl w:ilvl="3" w:tplc="4009000F" w:tentative="1">
+      <w:start w:val="1"/>
+      <w:numFmt w:val="decimal"/>
+      <w:lvlText w:val="%4."/>
+      <w:lvlJc w:val="left"/>
+      <w:pPr>
+        <w:ind w:left="2880" w:hanging="360"/>
+      </w:pPr>
+    </w:lvl>
+    <w:lvl w:ilvl="4" w:tplc="40090019" w:tentative="1">
+      <w:start w:val="1"/>
+      <w:numFmt w:val="lowerLetter"/>
+      <w:lvlText w:val="%5."/>
+      <w:lvlJc w:val="left"/>
+      <w:pPr>
+        <w:ind w:left="3600" w:hanging="360"/>
+      </w:pPr>
+    </w:lvl>
+    <w:lvl w:ilvl="5" w:tplc="4009001B" w:tentative="1">
+      <w:start w:val="1"/>
+      <w:numFmt w:val="lowerRoman"/>
+      <w:lvlText w:val="%6."/>
+      <w:lvlJc w:val="right"/>
+      <w:pPr>
+        <w:ind w:left="4320" w:hanging="180"/>
+      </w:pPr>
+    </w:lvl>
+    <w:lvl w:ilvl="6" w:tplc="4009000F" w:tentative="1">
+      <w:start w:val="1"/>
+      <w:numFmt w:val="decimal"/>
+      <w:lvlText w:val="%7."/>
+      <w:lvlJc w:val="left"/>
+      <w:pPr>
+        <w:ind w:left="5040" w:hanging="360"/>
+      </w:pPr>
+    </w:lvl>
+    <w:lvl w:ilvl="7" w:tplc="40090019" w:tentative="1">
+      <w:start w:val="1"/>
+      <w:numFmt w:val="lowerLetter"/>
+      <w:lvlText w:val="%8."/>
+      <w:lvlJc w:val="left"/>
+      <w:pPr>
+        <w:ind w:left="5760" w:hanging="360"/>
+      </w:pPr>
+    </w:lvl>
+    <w:lvl w:ilvl="8" w:tplc="4009001B" w:tentative="1">
+      <w:start w:val="1"/>
+      <w:numFmt w:val="lowerRoman"/>
+      <w:lvlText w:val="%9."/>
+      <w:lvlJc w:val="right"/>
+      <w:pPr>
+        <w:ind w:left="6480" w:hanging="180"/>
+      </w:pPr>
+    </w:lvl>
+  </w:abstractNum>
+  <w:abstractNum w:abstractNumId="3" w15:restartNumberingAfterBreak="0">
+    <w:nsid w:val="535528A5"/>
+    <w:multiLevelType w:val="hybridMultilevel"/>
+    <w:tmpl w:val="5838AD70"/>
+    <w:lvl w:ilvl="0" w:tplc="4009000F">
+      <w:start w:val="1"/>
+      <w:numFmt w:val="decimal"/>
+      <w:lvlText w:val="%1."/>
+      <w:lvlJc w:val="left"/>
+      <w:pPr>
+        <w:ind w:left="720" w:hanging="360"/>
+      </w:pPr>
+      <w:rPr>
+        <w:rFonts w:hint="default"/>
+      </w:rPr>
+    </w:lvl>
+    <w:lvl w:ilvl="1" w:tplc="40090019" w:tentative="1">
+      <w:start w:val="1"/>
+      <w:numFmt w:val="lowerLetter"/>
+      <w:lvlText w:val="%2."/>
+      <w:lvlJc w:val="left"/>
+      <w:pPr>
+        <w:ind w:left="1440" w:hanging="360"/>
+      </w:pPr>
+    </w:lvl>
+    <w:lvl w:ilvl="2" w:tplc="4009001B" w:tentative="1">
+      <w:start w:val="1"/>
+      <w:numFmt w:val="lowerRoman"/>
+      <w:lvlText w:val="%3."/>
+      <w:lvlJc w:val="right"/>
+      <w:pPr>
+        <w:ind w:left="2160" w:hanging="180"/>
+      </w:pPr>
+    </w:lvl>
+    <w:lvl w:ilvl="3" w:tplc="4009000F" w:tentative="1">
+      <w:start w:val="1"/>
+      <w:numFmt w:val="decimal"/>
+      <w:lvlText w:val="%4."/>
+      <w:lvlJc w:val="left"/>
+      <w:pPr>
+        <w:ind w:left="2880" w:hanging="360"/>
+      </w:pPr>
+    </w:lvl>
+    <w:lvl w:ilvl="4" w:tplc="40090019" w:tentative="1">
+      <w:start w:val="1"/>
+      <w:numFmt w:val="lowerLetter"/>
+      <w:lvlText w:val="%5."/>
+      <w:lvlJc w:val="left"/>
+      <w:pPr>
+        <w:ind w:left="3600" w:hanging="360"/>
+      </w:pPr>
+    </w:lvl>
+    <w:lvl w:ilvl="5" w:tplc="4009001B" w:tentative="1">
+      <w:start w:val="1"/>
+      <w:numFmt w:val="lowerRoman"/>
+      <w:lvlText w:val="%6."/>
+      <w:lvlJc w:val="right"/>
+      <w:pPr>
+        <w:ind w:left="4320" w:hanging="180"/>
+      </w:pPr>
+    </w:lvl>
+    <w:lvl w:ilvl="6" w:tplc="4009000F" w:tentative="1">
+      <w:start w:val="1"/>
+      <w:numFmt w:val="decimal"/>
+      <w:lvlText w:val="%7."/>
+      <w:lvlJc w:val="left"/>
+      <w:pPr>
+        <w:ind w:left="5040" w:hanging="360"/>
+      </w:pPr>
+    </w:lvl>
+    <w:lvl w:ilvl="7" w:tplc="40090019" w:tentative="1">
+      <w:start w:val="1"/>
+      <w:numFmt w:val="lowerLetter"/>
+      <w:lvlText w:val="%8."/>
+      <w:lvlJc w:val="left"/>
+      <w:pPr>
+        <w:ind w:left="5760" w:hanging="360"/>
+      </w:pPr>
+    </w:lvl>
+    <w:lvl w:ilvl="8" w:tplc="4009001B" w:tentative="1">
+      <w:start w:val="1"/>
+      <w:numFmt w:val="lowerRoman"/>
+      <w:lvlText w:val="%9."/>
+      <w:lvlJc w:val="right"/>
+      <w:pPr>
+        <w:ind w:left="6480" w:hanging="180"/>
+      </w:pPr>
+    </w:lvl>
+  </w:abstractNum>
+  <w:abstractNum w:abstractNumId="4" w15:restartNumberingAfterBreak="0">
+    <w:nsid w:val="54A21D63"/>
+    <w:multiLevelType w:val="hybridMultilevel"/>
+    <w:tmpl w:val="DF9C195E"/>
+    <w:lvl w:ilvl="0" w:tplc="0366E208">
+      <w:start w:val="1"/>
+      <w:numFmt w:val="decimal"/>
+      <w:lvlText w:val="%1."/>
+      <w:lvlJc w:val="left"/>
+      <w:pPr>
+        <w:ind w:left="720" w:hanging="360"/>
+      </w:pPr>
+      <w:rPr>
+        <w:rFonts w:cstheme="minorHAnsi" w:hint="default"/>
+      </w:rPr>
+    </w:lvl>
+    <w:lvl w:ilvl="1" w:tplc="40090019" w:tentative="1">
+      <w:start w:val="1"/>
+      <w:numFmt w:val="lowerLetter"/>
+      <w:lvlText w:val="%2."/>
+      <w:lvlJc w:val="left"/>
+      <w:pPr>
+        <w:ind w:left="1440" w:hanging="360"/>
+      </w:pPr>
+    </w:lvl>
+    <w:lvl w:ilvl="2" w:tplc="4009001B" w:tentative="1">
+      <w:start w:val="1"/>
+      <w:numFmt w:val="lowerRoman"/>
+      <w:lvlText w:val="%3."/>
+      <w:lvlJc w:val="right"/>
+      <w:pPr>
+        <w:ind w:left="2160" w:hanging="180"/>
+      </w:pPr>
+    </w:lvl>
+    <w:lvl w:ilvl="3" w:tplc="4009000F" w:tentative="1">
+      <w:start w:val="1"/>
+      <w:numFmt w:val="decimal"/>
+      <w:lvlText w:val="%4."/>
+      <w:lvlJc w:val="left"/>
+      <w:pPr>
+        <w:ind w:left="2880" w:hanging="360"/>
+      </w:pPr>
+    </w:lvl>
+    <w:lvl w:ilvl="4" w:tplc="40090019" w:tentative="1">
+      <w:start w:val="1"/>
+      <w:numFmt w:val="lowerLetter"/>
+      <w:lvlText w:val="%5."/>
+      <w:lvlJc w:val="left"/>
+      <w:pPr>
+        <w:ind w:left="3600" w:hanging="360"/>
+      </w:pPr>
+    </w:lvl>
+    <w:lvl w:ilvl="5" w:tplc="4009001B" w:tentative="1">
+      <w:start w:val="1"/>
+      <w:numFmt w:val="lowerRoman"/>
+      <w:lvlText w:val="%6."/>
+      <w:lvlJc w:val="right"/>
+      <w:pPr>
+        <w:ind w:left="4320" w:hanging="180"/>
+      </w:pPr>
+    </w:lvl>
+    <w:lvl w:ilvl="6" w:tplc="4009000F" w:tentative="1">
+      <w:start w:val="1"/>
+      <w:numFmt w:val="decimal"/>
+      <w:lvlText w:val="%7."/>
+      <w:lvlJc w:val="left"/>
+      <w:pPr>
+        <w:ind w:left="5040" w:hanging="360"/>
+      </w:pPr>
+    </w:lvl>
+    <w:lvl w:ilvl="7" w:tplc="40090019" w:tentative="1">
+      <w:start w:val="1"/>
+      <w:numFmt w:val="lowerLetter"/>
+      <w:lvlText w:val="%8."/>
+      <w:lvlJc w:val="left"/>
+      <w:pPr>
+        <w:ind w:left="5760" w:hanging="360"/>
+      </w:pPr>
+    </w:lvl>
+    <w:lvl w:ilvl="8" w:tplc="4009001B" w:tentative="1">
+      <w:start w:val="1"/>
+      <w:numFmt w:val="lowerRoman"/>
+      <w:lvlText w:val="%9."/>
+      <w:lvlJc w:val="right"/>
+      <w:pPr>
+        <w:ind w:left="6480" w:hanging="180"/>
+      </w:pPr>
+    </w:lvl>
+  </w:abstractNum>
+  <w:abstractNum w:abstractNumId="5" w15:restartNumberingAfterBreak="0">
+    <w:nsid w:val="58E76C30"/>
+    <w:multiLevelType w:val="hybridMultilevel"/>
+    <w:tmpl w:val="36B081B0"/>
+    <w:lvl w:ilvl="0" w:tplc="4009000F">
+      <w:start w:val="1"/>
+      <w:numFmt w:val="decimal"/>
+      <w:lvlText w:val="%1."/>
+      <w:lvlJc w:val="left"/>
+      <w:pPr>
+        <w:ind w:left="720" w:hanging="360"/>
+      </w:pPr>
+      <w:rPr>
+        <w:rFonts w:hint="default"/>
+      </w:rPr>
+    </w:lvl>
+    <w:lvl w:ilvl="1" w:tplc="40090019" w:tentative="1">
+      <w:start w:val="1"/>
+      <w:numFmt w:val="lowerLetter"/>
+      <w:lvlText w:val="%2."/>
+      <w:lvlJc w:val="left"/>
+      <w:pPr>
+        <w:ind w:left="1440" w:hanging="360"/>
+      </w:pPr>
+    </w:lvl>
+    <w:lvl w:ilvl="2" w:tplc="4009001B" w:tentative="1">
+      <w:start w:val="1"/>
+      <w:numFmt w:val="lowerRoman"/>
+      <w:lvlText w:val="%3."/>
+      <w:lvlJc w:val="right"/>
+      <w:pPr>
+        <w:ind w:left="2160" w:hanging="180"/>
+      </w:pPr>
+    </w:lvl>
+    <w:lvl w:ilvl="3" w:tplc="4009000F" w:tentative="1">
+      <w:start w:val="1"/>
+      <w:numFmt w:val="decimal"/>
+      <w:lvlText w:val="%4."/>
+      <w:lvlJc w:val="left"/>
+      <w:pPr>
+        <w:ind w:left="2880" w:hanging="360"/>
+      </w:pPr>
+    </w:lvl>
+    <w:lvl w:ilvl="4" w:tplc="40090019" w:tentative="1">
+      <w:start w:val="1"/>
+      <w:numFmt w:val="lowerLetter"/>
+      <w:lvlText w:val="%5."/>
+      <w:lvlJc w:val="left"/>
+      <w:pPr>
+        <w:ind w:left="3600" w:hanging="360"/>
+      </w:pPr>
+    </w:lvl>
+    <w:lvl w:ilvl="5" w:tplc="4009001B" w:tentative="1">
+      <w:start w:val="1"/>
+      <w:numFmt w:val="lowerRoman"/>
+      <w:lvlText w:val="%6."/>
+      <w:lvlJc w:val="right"/>
+      <w:pPr>
+        <w:ind w:left="4320" w:hanging="180"/>
+      </w:pPr>
+    </w:lvl>
+    <w:lvl w:ilvl="6" w:tplc="4009000F" w:tentative="1">
+      <w:start w:val="1"/>
+      <w:numFmt w:val="decimal"/>
+      <w:lvlText w:val="%7."/>
+      <w:lvlJc w:val="left"/>
+      <w:pPr>
+        <w:ind w:left="5040" w:hanging="360"/>
+      </w:pPr>
+    </w:lvl>
+    <w:lvl w:ilvl="7" w:tplc="40090019" w:tentative="1">
+      <w:start w:val="1"/>
+      <w:numFmt w:val="lowerLetter"/>
+      <w:lvlText w:val="%8."/>
+      <w:lvlJc w:val="left"/>
+      <w:pPr>
+        <w:ind w:left="5760" w:hanging="360"/>
+      </w:pPr>
+    </w:lvl>
+    <w:lvl w:ilvl="8" w:tplc="4009001B" w:tentative="1">
+      <w:start w:val="1"/>
+      <w:numFmt w:val="lowerRoman"/>
+      <w:lvlText w:val="%9."/>
+      <w:lvlJc w:val="right"/>
+      <w:pPr>
+        <w:ind w:left="6480" w:hanging="180"/>
+      </w:pPr>
+    </w:lvl>
+  </w:abstractNum>
+  <w:abstractNum w:abstractNumId="6" w15:restartNumberingAfterBreak="0">
+    <w:nsid w:val="652D4A2C"/>
+    <w:multiLevelType w:val="hybridMultilevel"/>
+    <w:tmpl w:val="76006458"/>
+    <w:lvl w:ilvl="0" w:tplc="4009000F">
+      <w:start w:val="1"/>
+      <w:numFmt w:val="decimal"/>
+      <w:lvlText w:val="%1."/>
+      <w:lvlJc w:val="left"/>
+      <w:pPr>
+        <w:ind w:left="720" w:hanging="360"/>
+      </w:pPr>
+      <w:rPr>
+        <w:rFonts w:hint="default"/>
+      </w:rPr>
+    </w:lvl>
+    <w:lvl w:ilvl="1" w:tplc="40090019" w:tentative="1">
+      <w:start w:val="1"/>
+      <w:numFmt w:val="lowerLetter"/>
+      <w:lvlText w:val="%2."/>
+      <w:lvlJc w:val="left"/>
+      <w:pPr>
+        <w:ind w:left="1440" w:hanging="360"/>
+      </w:pPr>
+    </w:lvl>
+    <w:lvl w:ilvl="2" w:tplc="4009001B" w:tentative="1">
+      <w:start w:val="1"/>
+      <w:numFmt w:val="lowerRoman"/>
+      <w:lvlText w:val="%3."/>
+      <w:lvlJc w:val="right"/>
+      <w:pPr>
+        <w:ind w:left="2160" w:hanging="180"/>
+      </w:pPr>
+    </w:lvl>
+    <w:lvl w:ilvl="3" w:tplc="4009000F" w:tentative="1">
+      <w:start w:val="1"/>
+      <w:numFmt w:val="decimal"/>
+      <w:lvlText w:val="%4."/>
+      <w:lvlJc w:val="left"/>
+      <w:pPr>
+        <w:ind w:left="2880" w:hanging="360"/>
+      </w:pPr>
+    </w:lvl>
+    <w:lvl w:ilvl="4" w:tplc="40090019" w:tentative="1">
+      <w:start w:val="1"/>
+      <w:numFmt w:val="lowerLetter"/>
+      <w:lvlText w:val="%5."/>
+      <w:lvlJc w:val="left"/>
+      <w:pPr>
+        <w:ind w:left="3600" w:hanging="360"/>
+      </w:pPr>
+    </w:lvl>
+    <w:lvl w:ilvl="5" w:tplc="4009001B" w:tentative="1">
+      <w:start w:val="1"/>
+      <w:numFmt w:val="lowerRoman"/>
+      <w:lvlText w:val="%6."/>
+      <w:lvlJc w:val="right"/>
+      <w:pPr>
+        <w:ind w:left="4320" w:hanging="180"/>
+      </w:pPr>
+    </w:lvl>
+    <w:lvl w:ilvl="6" w:tplc="4009000F" w:tentative="1">
+      <w:start w:val="1"/>
+      <w:numFmt w:val="decimal"/>
+      <w:lvlText w:val="%7."/>
+      <w:lvlJc w:val="left"/>
+      <w:pPr>
+        <w:ind w:left="5040" w:hanging="360"/>
+      </w:pPr>
+    </w:lvl>
+    <w:lvl w:ilvl="7" w:tplc="40090019" w:tentative="1">
+      <w:start w:val="1"/>
+      <w:numFmt w:val="lowerLetter"/>
+      <w:lvlText w:val="%8."/>
+      <w:lvlJc w:val="left"/>
+      <w:pPr>
+        <w:ind w:left="5760" w:hanging="360"/>
+      </w:pPr>
+    </w:lvl>
+    <w:lvl w:ilvl="8" w:tplc="4009001B" w:tentative="1">
+      <w:start w:val="1"/>
+      <w:numFmt w:val="lowerRoman"/>
+      <w:lvlText w:val="%9."/>
+      <w:lvlJc w:val="right"/>
+      <w:pPr>
+        <w:ind w:left="6480" w:hanging="180"/>
+      </w:pPr>
+    </w:lvl>
+  </w:abstractNum>
+  <w:abstractNum w:abstractNumId="7" w15:restartNumberingAfterBreak="0">
     <w:nsid w:val="6EDC3D79"/>
     <w:multiLevelType w:val="hybridMultilevel"/>
     <w:tmpl w:val="B540E372"/>
+    <w:lvl w:ilvl="0" w:tplc="4009000F">
+      <w:start w:val="1"/>
+      <w:numFmt w:val="decimal"/>
+      <w:lvlText w:val="%1."/>
+      <w:lvlJc w:val="left"/>
+      <w:pPr>
+        <w:ind w:left="720" w:hanging="360"/>
+      </w:pPr>
+      <w:rPr>
+        <w:rFonts w:hint="default"/>
+      </w:rPr>
+    </w:lvl>
+    <w:lvl w:ilvl="1" w:tplc="40090019" w:tentative="1">
+      <w:start w:val="1"/>
+      <w:numFmt w:val="lowerLetter"/>
+      <w:lvlText w:val="%2."/>
+      <w:lvlJc w:val="left"/>
+      <w:pPr>
+        <w:ind w:left="1440" w:hanging="360"/>
+      </w:pPr>
+    </w:lvl>
+    <w:lvl w:ilvl="2" w:tplc="4009001B" w:tentative="1">
+      <w:start w:val="1"/>
+      <w:numFmt w:val="lowerRoman"/>
+      <w:lvlText w:val="%3."/>
+      <w:lvlJc w:val="right"/>
+      <w:pPr>
+        <w:ind w:left="2160" w:hanging="180"/>
+      </w:pPr>
+    </w:lvl>
+    <w:lvl w:ilvl="3" w:tplc="4009000F" w:tentative="1">
+      <w:start w:val="1"/>
+      <w:numFmt w:val="decimal"/>
+      <w:lvlText w:val="%4."/>
+      <w:lvlJc w:val="left"/>
+      <w:pPr>
+        <w:ind w:left="2880" w:hanging="360"/>
+      </w:pPr>
+    </w:lvl>
+    <w:lvl w:ilvl="4" w:tplc="40090019" w:tentative="1">
+      <w:start w:val="1"/>
+      <w:numFmt w:val="lowerLetter"/>
+      <w:lvlText w:val="%5."/>
+      <w:lvlJc w:val="left"/>
+      <w:pPr>
+        <w:ind w:left="3600" w:hanging="360"/>
+      </w:pPr>
+    </w:lvl>
+    <w:lvl w:ilvl="5" w:tplc="4009001B" w:tentative="1">
+      <w:start w:val="1"/>
+      <w:numFmt w:val="lowerRoman"/>
+      <w:lvlText w:val="%6."/>
+      <w:lvlJc w:val="right"/>
+      <w:pPr>
+        <w:ind w:left="4320" w:hanging="180"/>
+      </w:pPr>
+    </w:lvl>
+    <w:lvl w:ilvl="6" w:tplc="4009000F" w:tentative="1">
+      <w:start w:val="1"/>
+      <w:numFmt w:val="decimal"/>
+      <w:lvlText w:val="%7."/>
+      <w:lvlJc w:val="left"/>
+      <w:pPr>
+        <w:ind w:left="5040" w:hanging="360"/>
+      </w:pPr>
+    </w:lvl>
+    <w:lvl w:ilvl="7" w:tplc="40090019" w:tentative="1">
+      <w:start w:val="1"/>
+      <w:numFmt w:val="lowerLetter"/>
+      <w:lvlText w:val="%8."/>
+      <w:lvlJc w:val="left"/>
+      <w:pPr>
+        <w:ind w:left="5760" w:hanging="360"/>
+      </w:pPr>
+    </w:lvl>
+    <w:lvl w:ilvl="8" w:tplc="4009001B" w:tentative="1">
+      <w:start w:val="1"/>
+      <w:numFmt w:val="lowerRoman"/>
+      <w:lvlText w:val="%9."/>
+      <w:lvlJc w:val="right"/>
+      <w:pPr>
+        <w:ind w:left="6480" w:hanging="180"/>
+      </w:pPr>
+    </w:lvl>
+  </w:abstractNum>
+  <w:abstractNum w:abstractNumId="8" w15:restartNumberingAfterBreak="0">
+    <w:nsid w:val="7AF60DDD"/>
+    <w:multiLevelType w:val="hybridMultilevel"/>
+    <w:tmpl w:val="0EB8E63A"/>
     <w:lvl w:ilvl="0" w:tplc="4009000F">
       <w:start w:val="1"/>
       <w:numFmt w:val="decimal"/>
@@ -1342,7 +2191,28 @@
     <w:abstractNumId w:val="0"/>
   </w:num>
   <w:num w:numId="2" w16cid:durableId="567885142">
+    <w:abstractNumId w:val="7"/>
+  </w:num>
+  <w:num w:numId="3" w16cid:durableId="1277523695">
+    <w:abstractNumId w:val="4"/>
+  </w:num>
+  <w:num w:numId="4" w16cid:durableId="867062950">
+    <w:abstractNumId w:val="3"/>
+  </w:num>
+  <w:num w:numId="5" w16cid:durableId="1330910108">
+    <w:abstractNumId w:val="2"/>
+  </w:num>
+  <w:num w:numId="6" w16cid:durableId="706681937">
     <w:abstractNumId w:val="1"/>
+  </w:num>
+  <w:num w:numId="7" w16cid:durableId="359746375">
+    <w:abstractNumId w:val="5"/>
+  </w:num>
+  <w:num w:numId="8" w16cid:durableId="438986436">
+    <w:abstractNumId w:val="6"/>
+  </w:num>
+  <w:num w:numId="9" w16cid:durableId="404688162">
+    <w:abstractNumId w:val="8"/>
   </w:num>
 </w:numbering>
 </file>
@@ -1773,6 +2643,7 @@
   <w:style w:type="character" w:default="1" w:styleId="DefaultParagraphFont">
     <w:name w:val="Default Paragraph Font"/>
     <w:uiPriority w:val="1"/>
+    <w:semiHidden/>
     <w:unhideWhenUsed/>
   </w:style>
   <w:style w:type="table" w:default="1" w:styleId="TableNormal">

</xml_diff>

<commit_message>
Default and Static methods inside interface
</commit_message>
<xml_diff>
--- a/Java_8_context_read.docx
+++ b/Java_8_context_read.docx
@@ -67,6 +67,28 @@
     </w:p>
     <w:p>
       <w:pPr>
+        <w:pStyle w:val="ListParagraph"/>
+        <w:numPr>
+          <w:ilvl w:val="0"/>
+          <w:numId w:val="1"/>
+        </w:numPr>
+        <w:rPr>
+          <w:rFonts w:ascii="Verdana" w:hAnsi="Verdana"/>
+          <w:sz w:val="24"/>
+          <w:szCs w:val="24"/>
+        </w:rPr>
+      </w:pPr>
+      <w:r>
+        <w:rPr>
+          <w:rFonts w:ascii="Verdana" w:hAnsi="Verdana"/>
+          <w:sz w:val="24"/>
+          <w:szCs w:val="24"/>
+        </w:rPr>
+        <w:t>Default and static methods</w:t>
+      </w:r>
+    </w:p>
+    <w:p>
+      <w:pPr>
         <w:pStyle w:val="NoSpacing"/>
       </w:pPr>
     </w:p>
@@ -637,6 +659,7 @@
         <w:rPr>
           <w:rFonts w:cstheme="minorHAnsi"/>
         </w:rPr>
+        <w:lastRenderedPageBreak/>
         <w:t>It help</w:t>
       </w:r>
       <w:r>
@@ -1163,7 +1186,6 @@
     </w:p>
     <w:p>
       <w:r>
-        <w:lastRenderedPageBreak/>
         <w:t>Set</w:t>
       </w:r>
     </w:p>
@@ -1555,6 +1577,7 @@
         </w:numPr>
       </w:pPr>
       <w:r>
+        <w:lastRenderedPageBreak/>
         <w:t>An anonymous inner class can extend the abstract class whereas the lambda expression cannot the extent the class.</w:t>
       </w:r>
     </w:p>
@@ -1567,7 +1590,6 @@
         </w:numPr>
       </w:pPr>
       <w:r>
-        <w:lastRenderedPageBreak/>
         <w:t>An anonymous inner class can implement an interface that have multiple abstract methods whereas the lambda expression cannot implement the same</w:t>
       </w:r>
       <w:r>
@@ -1923,6 +1945,360 @@
         <w:t>*</w:t>
       </w:r>
     </w:p>
+    <w:p>
+      <w:pPr>
+        <w:pBdr>
+          <w:bottom w:val="single" w:sz="6" w:space="1" w:color="auto"/>
+        </w:pBdr>
+        <w:rPr>
+          <w:rFonts w:cstheme="minorHAnsi"/>
+        </w:rPr>
+      </w:pPr>
+    </w:p>
+    <w:p>
+      <w:pPr>
+        <w:rPr>
+          <w:rFonts w:cstheme="minorHAnsi"/>
+        </w:rPr>
+      </w:pPr>
+    </w:p>
+    <w:p>
+      <w:pPr>
+        <w:rPr>
+          <w:rFonts w:ascii="Verdana" w:hAnsi="Verdana" w:cstheme="minorHAnsi"/>
+          <w:sz w:val="24"/>
+          <w:szCs w:val="24"/>
+          <w:u w:val="single"/>
+        </w:rPr>
+      </w:pPr>
+      <w:r>
+        <w:rPr>
+          <w:rFonts w:ascii="Verdana" w:hAnsi="Verdana" w:cstheme="minorHAnsi"/>
+          <w:sz w:val="24"/>
+          <w:szCs w:val="24"/>
+          <w:u w:val="single"/>
+        </w:rPr>
+        <w:t>Default and static methods inside the interface</w:t>
+      </w:r>
+    </w:p>
+    <w:p>
+      <w:pPr>
+        <w:rPr>
+          <w:rFonts w:cstheme="minorHAnsi"/>
+        </w:rPr>
+      </w:pPr>
+    </w:p>
+    <w:p>
+      <w:pPr>
+        <w:rPr>
+          <w:rFonts w:ascii="Verdana" w:hAnsi="Verdana" w:cstheme="minorHAnsi"/>
+        </w:rPr>
+      </w:pPr>
+      <w:r>
+        <w:rPr>
+          <w:rFonts w:ascii="Verdana" w:hAnsi="Verdana" w:cstheme="minorHAnsi"/>
+        </w:rPr>
+        <w:t>Default methods</w:t>
+      </w:r>
+    </w:p>
+    <w:p>
+      <w:pPr>
+        <w:pStyle w:val="ListParagraph"/>
+        <w:numPr>
+          <w:ilvl w:val="0"/>
+          <w:numId w:val="12"/>
+        </w:numPr>
+        <w:rPr>
+          <w:rFonts w:cstheme="minorHAnsi"/>
+        </w:rPr>
+      </w:pPr>
+      <w:r>
+        <w:rPr>
+          <w:rFonts w:cstheme="minorHAnsi"/>
+        </w:rPr>
+        <w:t>The concrete methods which allow to declare inside the interface is known as default methods</w:t>
+      </w:r>
+    </w:p>
+    <w:p>
+      <w:pPr>
+        <w:pStyle w:val="ListParagraph"/>
+        <w:numPr>
+          <w:ilvl w:val="0"/>
+          <w:numId w:val="12"/>
+        </w:numPr>
+        <w:rPr>
+          <w:rFonts w:cstheme="minorHAnsi"/>
+        </w:rPr>
+      </w:pPr>
+      <w:r>
+        <w:rPr>
+          <w:rFonts w:cstheme="minorHAnsi"/>
+        </w:rPr>
+        <w:t>We can declare default methods using “default” keyword</w:t>
+      </w:r>
+    </w:p>
+    <w:p>
+      <w:pPr>
+        <w:pStyle w:val="ListParagraph"/>
+        <w:numPr>
+          <w:ilvl w:val="0"/>
+          <w:numId w:val="12"/>
+        </w:numPr>
+        <w:rPr>
+          <w:rFonts w:cstheme="minorHAnsi"/>
+        </w:rPr>
+      </w:pPr>
+      <w:r>
+        <w:rPr>
+          <w:rFonts w:cstheme="minorHAnsi"/>
+        </w:rPr>
+        <w:t>The default method will be available inside the implementation class by default</w:t>
+      </w:r>
+    </w:p>
+    <w:p>
+      <w:pPr>
+        <w:pStyle w:val="ListParagraph"/>
+        <w:numPr>
+          <w:ilvl w:val="0"/>
+          <w:numId w:val="12"/>
+        </w:numPr>
+        <w:rPr>
+          <w:rFonts w:cstheme="minorHAnsi"/>
+        </w:rPr>
+      </w:pPr>
+      <w:r>
+        <w:rPr>
+          <w:rFonts w:cstheme="minorHAnsi"/>
+        </w:rPr>
+        <w:t>Every variable present in the interface is always public static final</w:t>
+      </w:r>
+    </w:p>
+    <w:p>
+      <w:pPr>
+        <w:pStyle w:val="ListParagraph"/>
+        <w:numPr>
+          <w:ilvl w:val="0"/>
+          <w:numId w:val="12"/>
+        </w:numPr>
+        <w:rPr>
+          <w:rFonts w:cstheme="minorHAnsi"/>
+        </w:rPr>
+      </w:pPr>
+      <w:r>
+        <w:rPr>
+          <w:rFonts w:cstheme="minorHAnsi"/>
+        </w:rPr>
+        <w:t xml:space="preserve">If the implementation class want to override the default method it is also possible. In this case, the implementation class method will be </w:t>
+      </w:r>
+      <w:proofErr w:type="gramStart"/>
+      <w:r>
+        <w:rPr>
+          <w:rFonts w:cstheme="minorHAnsi"/>
+        </w:rPr>
+        <w:t>refer</w:t>
+      </w:r>
+      <w:proofErr w:type="gramEnd"/>
+      <w:r>
+        <w:rPr>
+          <w:rFonts w:cstheme="minorHAnsi"/>
+        </w:rPr>
+        <w:t xml:space="preserve"> while calling with object.</w:t>
+      </w:r>
+    </w:p>
+    <w:p>
+      <w:pPr>
+        <w:pStyle w:val="ListParagraph"/>
+        <w:numPr>
+          <w:ilvl w:val="0"/>
+          <w:numId w:val="12"/>
+        </w:numPr>
+        <w:rPr>
+          <w:rFonts w:cstheme="minorHAnsi"/>
+          <w:color w:val="000000" w:themeColor="text1"/>
+        </w:rPr>
+      </w:pPr>
+      <w:r>
+        <w:rPr>
+          <w:rFonts w:cstheme="minorHAnsi"/>
+          <w:color w:val="000000" w:themeColor="text1"/>
+          <w:kern w:val="0"/>
+        </w:rPr>
+        <w:t xml:space="preserve">When implementing multiple interfaces and both have same methods then compiler will throw </w:t>
+      </w:r>
+      <w:proofErr w:type="spellStart"/>
+      <w:proofErr w:type="gramStart"/>
+      <w:r>
+        <w:rPr>
+          <w:rFonts w:cstheme="minorHAnsi"/>
+          <w:color w:val="000000" w:themeColor="text1"/>
+          <w:kern w:val="0"/>
+        </w:rPr>
+        <w:t>error.To</w:t>
+      </w:r>
+      <w:proofErr w:type="spellEnd"/>
+      <w:proofErr w:type="gramEnd"/>
+      <w:r>
+        <w:rPr>
+          <w:rFonts w:cstheme="minorHAnsi"/>
+          <w:color w:val="000000" w:themeColor="text1"/>
+          <w:kern w:val="0"/>
+        </w:rPr>
+        <w:t xml:space="preserve"> avoid the compiler error we have to override the method inside the implementation class</w:t>
+      </w:r>
+    </w:p>
+    <w:p>
+      <w:pPr>
+        <w:rPr>
+          <w:rFonts w:cstheme="minorHAnsi"/>
+        </w:rPr>
+      </w:pPr>
+    </w:p>
+    <w:p>
+      <w:pPr>
+        <w:rPr>
+          <w:rFonts w:cstheme="minorHAnsi"/>
+        </w:rPr>
+      </w:pPr>
+      <w:r>
+        <w:rPr>
+          <w:rFonts w:ascii="Verdana" w:hAnsi="Verdana" w:cstheme="minorHAnsi"/>
+        </w:rPr>
+        <w:lastRenderedPageBreak/>
+        <w:t>Static methods inside the interface</w:t>
+      </w:r>
+      <w:r>
+        <w:rPr>
+          <w:rFonts w:cstheme="minorHAnsi"/>
+        </w:rPr>
+        <w:t>.</w:t>
+      </w:r>
+    </w:p>
+    <w:p>
+      <w:pPr>
+        <w:pStyle w:val="ListParagraph"/>
+        <w:numPr>
+          <w:ilvl w:val="0"/>
+          <w:numId w:val="14"/>
+        </w:numPr>
+        <w:rPr>
+          <w:rFonts w:cstheme="minorHAnsi"/>
+        </w:rPr>
+      </w:pPr>
+      <w:r>
+        <w:rPr>
+          <w:rFonts w:cstheme="minorHAnsi"/>
+        </w:rPr>
+        <w:t>To define general utility methods</w:t>
+      </w:r>
+      <w:r>
+        <w:rPr>
+          <w:rFonts w:cstheme="minorHAnsi"/>
+        </w:rPr>
+        <w:t>,</w:t>
+      </w:r>
+      <w:r>
+        <w:rPr>
+          <w:rFonts w:cstheme="minorHAnsi"/>
+        </w:rPr>
+        <w:t xml:space="preserve"> we can use the static methods inside the interface.</w:t>
+      </w:r>
+    </w:p>
+    <w:p>
+      <w:pPr>
+        <w:pStyle w:val="ListParagraph"/>
+        <w:numPr>
+          <w:ilvl w:val="0"/>
+          <w:numId w:val="14"/>
+        </w:numPr>
+        <w:rPr>
+          <w:rFonts w:cstheme="minorHAnsi"/>
+        </w:rPr>
+      </w:pPr>
+      <w:r>
+        <w:rPr>
+          <w:rFonts w:cstheme="minorHAnsi"/>
+        </w:rPr>
+        <w:t>The static methods inside the interface will not available inside the implementation class.</w:t>
+      </w:r>
+    </w:p>
+    <w:p>
+      <w:pPr>
+        <w:pStyle w:val="ListParagraph"/>
+        <w:numPr>
+          <w:ilvl w:val="0"/>
+          <w:numId w:val="14"/>
+        </w:numPr>
+        <w:rPr>
+          <w:rFonts w:cstheme="minorHAnsi"/>
+        </w:rPr>
+      </w:pPr>
+      <w:r>
+        <w:rPr>
+          <w:rFonts w:cstheme="minorHAnsi"/>
+        </w:rPr>
+        <w:t>We can’t access these static methods using implementation class objects.</w:t>
+      </w:r>
+    </w:p>
+    <w:p>
+      <w:pPr>
+        <w:pStyle w:val="ListParagraph"/>
+        <w:numPr>
+          <w:ilvl w:val="0"/>
+          <w:numId w:val="14"/>
+        </w:numPr>
+        <w:rPr>
+          <w:rFonts w:cstheme="minorHAnsi"/>
+        </w:rPr>
+      </w:pPr>
+      <w:r>
+        <w:rPr>
+          <w:rFonts w:cstheme="minorHAnsi"/>
+        </w:rPr>
+        <w:t>Those static methods can call through interface name only</w:t>
+      </w:r>
+      <w:r>
+        <w:rPr>
+          <w:rFonts w:cstheme="minorHAnsi"/>
+        </w:rPr>
+        <w:t xml:space="preserve"> </w:t>
+      </w:r>
+      <w:r>
+        <w:rPr>
+          <w:rFonts w:cstheme="minorHAnsi"/>
+        </w:rPr>
+        <w:t>(Not by interface objects).</w:t>
+      </w:r>
+    </w:p>
+    <w:p>
+      <w:pPr>
+        <w:pStyle w:val="ListParagraph"/>
+        <w:numPr>
+          <w:ilvl w:val="0"/>
+          <w:numId w:val="14"/>
+        </w:numPr>
+        <w:rPr>
+          <w:rFonts w:cstheme="minorHAnsi"/>
+        </w:rPr>
+      </w:pPr>
+      <w:r>
+        <w:rPr>
+          <w:rFonts w:cstheme="minorHAnsi"/>
+        </w:rPr>
+        <w:t>Since interface can have static methods</w:t>
+      </w:r>
+      <w:r>
+        <w:rPr>
+          <w:rFonts w:cstheme="minorHAnsi"/>
+        </w:rPr>
+        <w:t>,</w:t>
+      </w:r>
+      <w:r>
+        <w:rPr>
+          <w:rFonts w:cstheme="minorHAnsi"/>
+        </w:rPr>
+        <w:t xml:space="preserve"> it is also executed without implementation</w:t>
+      </w:r>
+    </w:p>
     <w:sectPr>
       <w:headerReference w:type="default" r:id="rId7"/>
       <w:pgSz w:w="11906" w:h="16838"/>
@@ -2199,6 +2575,95 @@
     </w:lvl>
   </w:abstractNum>
   <w:abstractNum w:abstractNumId="2" w15:restartNumberingAfterBreak="0">
+    <w:nsid w:val="131D7A69"/>
+    <w:multiLevelType w:val="hybridMultilevel"/>
+    <w:tmpl w:val="7A8E2A60"/>
+    <w:lvl w:ilvl="0" w:tplc="4009000F">
+      <w:start w:val="1"/>
+      <w:numFmt w:val="decimal"/>
+      <w:lvlText w:val="%1."/>
+      <w:lvlJc w:val="left"/>
+      <w:pPr>
+        <w:ind w:left="720" w:hanging="360"/>
+      </w:pPr>
+      <w:rPr>
+        <w:rFonts w:hint="default"/>
+      </w:rPr>
+    </w:lvl>
+    <w:lvl w:ilvl="1" w:tplc="40090019" w:tentative="1">
+      <w:start w:val="1"/>
+      <w:numFmt w:val="lowerLetter"/>
+      <w:lvlText w:val="%2."/>
+      <w:lvlJc w:val="left"/>
+      <w:pPr>
+        <w:ind w:left="1440" w:hanging="360"/>
+      </w:pPr>
+    </w:lvl>
+    <w:lvl w:ilvl="2" w:tplc="4009001B" w:tentative="1">
+      <w:start w:val="1"/>
+      <w:numFmt w:val="lowerRoman"/>
+      <w:lvlText w:val="%3."/>
+      <w:lvlJc w:val="right"/>
+      <w:pPr>
+        <w:ind w:left="2160" w:hanging="180"/>
+      </w:pPr>
+    </w:lvl>
+    <w:lvl w:ilvl="3" w:tplc="4009000F" w:tentative="1">
+      <w:start w:val="1"/>
+      <w:numFmt w:val="decimal"/>
+      <w:lvlText w:val="%4."/>
+      <w:lvlJc w:val="left"/>
+      <w:pPr>
+        <w:ind w:left="2880" w:hanging="360"/>
+      </w:pPr>
+    </w:lvl>
+    <w:lvl w:ilvl="4" w:tplc="40090019" w:tentative="1">
+      <w:start w:val="1"/>
+      <w:numFmt w:val="lowerLetter"/>
+      <w:lvlText w:val="%5."/>
+      <w:lvlJc w:val="left"/>
+      <w:pPr>
+        <w:ind w:left="3600" w:hanging="360"/>
+      </w:pPr>
+    </w:lvl>
+    <w:lvl w:ilvl="5" w:tplc="4009001B" w:tentative="1">
+      <w:start w:val="1"/>
+      <w:numFmt w:val="lowerRoman"/>
+      <w:lvlText w:val="%6."/>
+      <w:lvlJc w:val="right"/>
+      <w:pPr>
+        <w:ind w:left="4320" w:hanging="180"/>
+      </w:pPr>
+    </w:lvl>
+    <w:lvl w:ilvl="6" w:tplc="4009000F" w:tentative="1">
+      <w:start w:val="1"/>
+      <w:numFmt w:val="decimal"/>
+      <w:lvlText w:val="%7."/>
+      <w:lvlJc w:val="left"/>
+      <w:pPr>
+        <w:ind w:left="5040" w:hanging="360"/>
+      </w:pPr>
+    </w:lvl>
+    <w:lvl w:ilvl="7" w:tplc="40090019" w:tentative="1">
+      <w:start w:val="1"/>
+      <w:numFmt w:val="lowerLetter"/>
+      <w:lvlText w:val="%8."/>
+      <w:lvlJc w:val="left"/>
+      <w:pPr>
+        <w:ind w:left="5760" w:hanging="360"/>
+      </w:pPr>
+    </w:lvl>
+    <w:lvl w:ilvl="8" w:tplc="4009001B" w:tentative="1">
+      <w:start w:val="1"/>
+      <w:numFmt w:val="lowerRoman"/>
+      <w:lvlText w:val="%9."/>
+      <w:lvlJc w:val="right"/>
+      <w:pPr>
+        <w:ind w:left="6480" w:hanging="180"/>
+      </w:pPr>
+    </w:lvl>
+  </w:abstractNum>
+  <w:abstractNum w:abstractNumId="3" w15:restartNumberingAfterBreak="0">
     <w:nsid w:val="37A731FC"/>
     <w:multiLevelType w:val="hybridMultilevel"/>
     <w:tmpl w:val="F2E62B9E"/>
@@ -2287,7 +2752,185 @@
       </w:pPr>
     </w:lvl>
   </w:abstractNum>
-  <w:abstractNum w:abstractNumId="3" w15:restartNumberingAfterBreak="0">
+  <w:abstractNum w:abstractNumId="4" w15:restartNumberingAfterBreak="0">
+    <w:nsid w:val="39A53E6A"/>
+    <w:multiLevelType w:val="hybridMultilevel"/>
+    <w:tmpl w:val="7A8E2A60"/>
+    <w:lvl w:ilvl="0" w:tplc="FFFFFFFF">
+      <w:start w:val="1"/>
+      <w:numFmt w:val="decimal"/>
+      <w:lvlText w:val="%1."/>
+      <w:lvlJc w:val="left"/>
+      <w:pPr>
+        <w:ind w:left="720" w:hanging="360"/>
+      </w:pPr>
+      <w:rPr>
+        <w:rFonts w:hint="default"/>
+      </w:rPr>
+    </w:lvl>
+    <w:lvl w:ilvl="1" w:tplc="FFFFFFFF" w:tentative="1">
+      <w:start w:val="1"/>
+      <w:numFmt w:val="lowerLetter"/>
+      <w:lvlText w:val="%2."/>
+      <w:lvlJc w:val="left"/>
+      <w:pPr>
+        <w:ind w:left="1440" w:hanging="360"/>
+      </w:pPr>
+    </w:lvl>
+    <w:lvl w:ilvl="2" w:tplc="FFFFFFFF" w:tentative="1">
+      <w:start w:val="1"/>
+      <w:numFmt w:val="lowerRoman"/>
+      <w:lvlText w:val="%3."/>
+      <w:lvlJc w:val="right"/>
+      <w:pPr>
+        <w:ind w:left="2160" w:hanging="180"/>
+      </w:pPr>
+    </w:lvl>
+    <w:lvl w:ilvl="3" w:tplc="FFFFFFFF" w:tentative="1">
+      <w:start w:val="1"/>
+      <w:numFmt w:val="decimal"/>
+      <w:lvlText w:val="%4."/>
+      <w:lvlJc w:val="left"/>
+      <w:pPr>
+        <w:ind w:left="2880" w:hanging="360"/>
+      </w:pPr>
+    </w:lvl>
+    <w:lvl w:ilvl="4" w:tplc="FFFFFFFF" w:tentative="1">
+      <w:start w:val="1"/>
+      <w:numFmt w:val="lowerLetter"/>
+      <w:lvlText w:val="%5."/>
+      <w:lvlJc w:val="left"/>
+      <w:pPr>
+        <w:ind w:left="3600" w:hanging="360"/>
+      </w:pPr>
+    </w:lvl>
+    <w:lvl w:ilvl="5" w:tplc="FFFFFFFF" w:tentative="1">
+      <w:start w:val="1"/>
+      <w:numFmt w:val="lowerRoman"/>
+      <w:lvlText w:val="%6."/>
+      <w:lvlJc w:val="right"/>
+      <w:pPr>
+        <w:ind w:left="4320" w:hanging="180"/>
+      </w:pPr>
+    </w:lvl>
+    <w:lvl w:ilvl="6" w:tplc="FFFFFFFF" w:tentative="1">
+      <w:start w:val="1"/>
+      <w:numFmt w:val="decimal"/>
+      <w:lvlText w:val="%7."/>
+      <w:lvlJc w:val="left"/>
+      <w:pPr>
+        <w:ind w:left="5040" w:hanging="360"/>
+      </w:pPr>
+    </w:lvl>
+    <w:lvl w:ilvl="7" w:tplc="FFFFFFFF" w:tentative="1">
+      <w:start w:val="1"/>
+      <w:numFmt w:val="lowerLetter"/>
+      <w:lvlText w:val="%8."/>
+      <w:lvlJc w:val="left"/>
+      <w:pPr>
+        <w:ind w:left="5760" w:hanging="360"/>
+      </w:pPr>
+    </w:lvl>
+    <w:lvl w:ilvl="8" w:tplc="FFFFFFFF" w:tentative="1">
+      <w:start w:val="1"/>
+      <w:numFmt w:val="lowerRoman"/>
+      <w:lvlText w:val="%9."/>
+      <w:lvlJc w:val="right"/>
+      <w:pPr>
+        <w:ind w:left="6480" w:hanging="180"/>
+      </w:pPr>
+    </w:lvl>
+  </w:abstractNum>
+  <w:abstractNum w:abstractNumId="5" w15:restartNumberingAfterBreak="0">
+    <w:nsid w:val="52EF4ECF"/>
+    <w:multiLevelType w:val="hybridMultilevel"/>
+    <w:tmpl w:val="8A9622B0"/>
+    <w:lvl w:ilvl="0" w:tplc="4009000F">
+      <w:start w:val="1"/>
+      <w:numFmt w:val="decimal"/>
+      <w:lvlText w:val="%1."/>
+      <w:lvlJc w:val="left"/>
+      <w:pPr>
+        <w:ind w:left="720" w:hanging="360"/>
+      </w:pPr>
+      <w:rPr>
+        <w:rFonts w:hint="default"/>
+      </w:rPr>
+    </w:lvl>
+    <w:lvl w:ilvl="1" w:tplc="40090019" w:tentative="1">
+      <w:start w:val="1"/>
+      <w:numFmt w:val="lowerLetter"/>
+      <w:lvlText w:val="%2."/>
+      <w:lvlJc w:val="left"/>
+      <w:pPr>
+        <w:ind w:left="1440" w:hanging="360"/>
+      </w:pPr>
+    </w:lvl>
+    <w:lvl w:ilvl="2" w:tplc="4009001B" w:tentative="1">
+      <w:start w:val="1"/>
+      <w:numFmt w:val="lowerRoman"/>
+      <w:lvlText w:val="%3."/>
+      <w:lvlJc w:val="right"/>
+      <w:pPr>
+        <w:ind w:left="2160" w:hanging="180"/>
+      </w:pPr>
+    </w:lvl>
+    <w:lvl w:ilvl="3" w:tplc="4009000F" w:tentative="1">
+      <w:start w:val="1"/>
+      <w:numFmt w:val="decimal"/>
+      <w:lvlText w:val="%4."/>
+      <w:lvlJc w:val="left"/>
+      <w:pPr>
+        <w:ind w:left="2880" w:hanging="360"/>
+      </w:pPr>
+    </w:lvl>
+    <w:lvl w:ilvl="4" w:tplc="40090019" w:tentative="1">
+      <w:start w:val="1"/>
+      <w:numFmt w:val="lowerLetter"/>
+      <w:lvlText w:val="%5."/>
+      <w:lvlJc w:val="left"/>
+      <w:pPr>
+        <w:ind w:left="3600" w:hanging="360"/>
+      </w:pPr>
+    </w:lvl>
+    <w:lvl w:ilvl="5" w:tplc="4009001B" w:tentative="1">
+      <w:start w:val="1"/>
+      <w:numFmt w:val="lowerRoman"/>
+      <w:lvlText w:val="%6."/>
+      <w:lvlJc w:val="right"/>
+      <w:pPr>
+        <w:ind w:left="4320" w:hanging="180"/>
+      </w:pPr>
+    </w:lvl>
+    <w:lvl w:ilvl="6" w:tplc="4009000F" w:tentative="1">
+      <w:start w:val="1"/>
+      <w:numFmt w:val="decimal"/>
+      <w:lvlText w:val="%7."/>
+      <w:lvlJc w:val="left"/>
+      <w:pPr>
+        <w:ind w:left="5040" w:hanging="360"/>
+      </w:pPr>
+    </w:lvl>
+    <w:lvl w:ilvl="7" w:tplc="40090019" w:tentative="1">
+      <w:start w:val="1"/>
+      <w:numFmt w:val="lowerLetter"/>
+      <w:lvlText w:val="%8."/>
+      <w:lvlJc w:val="left"/>
+      <w:pPr>
+        <w:ind w:left="5760" w:hanging="360"/>
+      </w:pPr>
+    </w:lvl>
+    <w:lvl w:ilvl="8" w:tplc="4009001B" w:tentative="1">
+      <w:start w:val="1"/>
+      <w:numFmt w:val="lowerRoman"/>
+      <w:lvlText w:val="%9."/>
+      <w:lvlJc w:val="right"/>
+      <w:pPr>
+        <w:ind w:left="6480" w:hanging="180"/>
+      </w:pPr>
+    </w:lvl>
+  </w:abstractNum>
+  <w:abstractNum w:abstractNumId="6" w15:restartNumberingAfterBreak="0">
     <w:nsid w:val="535528A5"/>
     <w:multiLevelType w:val="hybridMultilevel"/>
     <w:tmpl w:val="5838AD70"/>
@@ -2376,7 +3019,7 @@
       </w:pPr>
     </w:lvl>
   </w:abstractNum>
-  <w:abstractNum w:abstractNumId="4" w15:restartNumberingAfterBreak="0">
+  <w:abstractNum w:abstractNumId="7" w15:restartNumberingAfterBreak="0">
     <w:nsid w:val="54A21D63"/>
     <w:multiLevelType w:val="hybridMultilevel"/>
     <w:tmpl w:val="DF9C195E"/>
@@ -2465,7 +3108,7 @@
       </w:pPr>
     </w:lvl>
   </w:abstractNum>
-  <w:abstractNum w:abstractNumId="5" w15:restartNumberingAfterBreak="0">
+  <w:abstractNum w:abstractNumId="8" w15:restartNumberingAfterBreak="0">
     <w:nsid w:val="556B23A0"/>
     <w:multiLevelType w:val="hybridMultilevel"/>
     <w:tmpl w:val="0758F498"/>
@@ -2577,7 +3220,7 @@
       </w:rPr>
     </w:lvl>
   </w:abstractNum>
-  <w:abstractNum w:abstractNumId="6" w15:restartNumberingAfterBreak="0">
+  <w:abstractNum w:abstractNumId="9" w15:restartNumberingAfterBreak="0">
     <w:nsid w:val="58E76C30"/>
     <w:multiLevelType w:val="hybridMultilevel"/>
     <w:tmpl w:val="36B081B0"/>
@@ -2666,7 +3309,7 @@
       </w:pPr>
     </w:lvl>
   </w:abstractNum>
-  <w:abstractNum w:abstractNumId="7" w15:restartNumberingAfterBreak="0">
+  <w:abstractNum w:abstractNumId="10" w15:restartNumberingAfterBreak="0">
     <w:nsid w:val="652D4A2C"/>
     <w:multiLevelType w:val="hybridMultilevel"/>
     <w:tmpl w:val="76006458"/>
@@ -2755,7 +3398,7 @@
       </w:pPr>
     </w:lvl>
   </w:abstractNum>
-  <w:abstractNum w:abstractNumId="8" w15:restartNumberingAfterBreak="0">
+  <w:abstractNum w:abstractNumId="11" w15:restartNumberingAfterBreak="0">
     <w:nsid w:val="6E8F22AD"/>
     <w:multiLevelType w:val="hybridMultilevel"/>
     <w:tmpl w:val="190AE2E6"/>
@@ -2844,7 +3487,7 @@
       </w:pPr>
     </w:lvl>
   </w:abstractNum>
-  <w:abstractNum w:abstractNumId="9" w15:restartNumberingAfterBreak="0">
+  <w:abstractNum w:abstractNumId="12" w15:restartNumberingAfterBreak="0">
     <w:nsid w:val="6EDC3D79"/>
     <w:multiLevelType w:val="hybridMultilevel"/>
     <w:tmpl w:val="B540E372"/>
@@ -2933,7 +3576,7 @@
       </w:pPr>
     </w:lvl>
   </w:abstractNum>
-  <w:abstractNum w:abstractNumId="10" w15:restartNumberingAfterBreak="0">
+  <w:abstractNum w:abstractNumId="13" w15:restartNumberingAfterBreak="0">
     <w:nsid w:val="7AF60DDD"/>
     <w:multiLevelType w:val="hybridMultilevel"/>
     <w:tmpl w:val="0EB8E63A"/>
@@ -3026,33 +3669,42 @@
     <w:abstractNumId w:val="0"/>
   </w:num>
   <w:num w:numId="2" w16cid:durableId="567885142">
-    <w:abstractNumId w:val="9"/>
+    <w:abstractNumId w:val="12"/>
   </w:num>
   <w:num w:numId="3" w16cid:durableId="1277523695">
-    <w:abstractNumId w:val="4"/>
+    <w:abstractNumId w:val="7"/>
   </w:num>
   <w:num w:numId="4" w16cid:durableId="867062950">
-    <w:abstractNumId w:val="3"/>
+    <w:abstractNumId w:val="6"/>
   </w:num>
   <w:num w:numId="5" w16cid:durableId="1330910108">
-    <w:abstractNumId w:val="2"/>
+    <w:abstractNumId w:val="3"/>
   </w:num>
   <w:num w:numId="6" w16cid:durableId="706681937">
     <w:abstractNumId w:val="1"/>
   </w:num>
   <w:num w:numId="7" w16cid:durableId="359746375">
-    <w:abstractNumId w:val="6"/>
+    <w:abstractNumId w:val="9"/>
   </w:num>
   <w:num w:numId="8" w16cid:durableId="438986436">
-    <w:abstractNumId w:val="7"/>
+    <w:abstractNumId w:val="10"/>
   </w:num>
   <w:num w:numId="9" w16cid:durableId="404688162">
-    <w:abstractNumId w:val="10"/>
+    <w:abstractNumId w:val="13"/>
   </w:num>
   <w:num w:numId="10" w16cid:durableId="1652176589">
+    <w:abstractNumId w:val="11"/>
+  </w:num>
+  <w:num w:numId="11" w16cid:durableId="835341629">
     <w:abstractNumId w:val="8"/>
   </w:num>
-  <w:num w:numId="11" w16cid:durableId="835341629">
+  <w:num w:numId="12" w16cid:durableId="612975935">
+    <w:abstractNumId w:val="2"/>
+  </w:num>
+  <w:num w:numId="13" w16cid:durableId="826556917">
+    <w:abstractNumId w:val="4"/>
+  </w:num>
+  <w:num w:numId="14" w16cid:durableId="1180004881">
     <w:abstractNumId w:val="5"/>
   </w:num>
 </w:numbering>

</xml_diff>

<commit_message>
Function interface and its methods
</commit_message>
<xml_diff>
--- a/Java_8_context_read.docx
+++ b/Java_8_context_read.docx
@@ -111,6 +111,28 @@
     </w:p>
     <w:p>
       <w:pPr>
+        <w:pStyle w:val="ListParagraph"/>
+        <w:numPr>
+          <w:ilvl w:val="0"/>
+          <w:numId w:val="1"/>
+        </w:numPr>
+        <w:rPr>
+          <w:rFonts w:ascii="Verdana" w:hAnsi="Verdana"/>
+          <w:sz w:val="24"/>
+          <w:szCs w:val="24"/>
+        </w:rPr>
+      </w:pPr>
+      <w:r>
+        <w:rPr>
+          <w:rFonts w:ascii="Verdana" w:hAnsi="Verdana"/>
+          <w:sz w:val="24"/>
+          <w:szCs w:val="24"/>
+        </w:rPr>
+        <w:t>Functions</w:t>
+      </w:r>
+    </w:p>
+    <w:p>
+      <w:pPr>
         <w:pStyle w:val="NoSpacing"/>
       </w:pPr>
     </w:p>
@@ -158,21 +180,7 @@
           <w:rFonts w:cstheme="minorHAnsi"/>
         </w:rPr>
         <w:tab/>
-        <w:t xml:space="preserve">It is anonymous function. A function which </w:t>
-      </w:r>
-      <w:proofErr w:type="gramStart"/>
-      <w:r>
-        <w:rPr>
-          <w:rFonts w:cstheme="minorHAnsi"/>
-        </w:rPr>
-        <w:t>don’t</w:t>
-      </w:r>
-      <w:proofErr w:type="gramEnd"/>
-      <w:r>
-        <w:rPr>
-          <w:rFonts w:cstheme="minorHAnsi"/>
-        </w:rPr>
-        <w:t xml:space="preserve"> have name, access modifier, return type is called anonymous function. Lambda expression is an anonymous function.</w:t>
+        <w:t>It is anonymous function. A function which don’t have name, access modifier, return type is called anonymous function. Lambda expression is an anonymous function.</w:t>
       </w:r>
       <w:r>
         <w:rPr>
@@ -457,21 +465,7 @@
         <w:rPr>
           <w:rFonts w:cstheme="minorHAnsi"/>
         </w:rPr>
-        <w:t xml:space="preserve">Runnable -&gt; </w:t>
-      </w:r>
-      <w:proofErr w:type="gramStart"/>
-      <w:r>
-        <w:rPr>
-          <w:rFonts w:cstheme="minorHAnsi"/>
-        </w:rPr>
-        <w:t>run(</w:t>
-      </w:r>
-      <w:proofErr w:type="gramEnd"/>
-      <w:r>
-        <w:rPr>
-          <w:rFonts w:cstheme="minorHAnsi"/>
-        </w:rPr>
-        <w:t>), callable -&gt; call are examples for functional interface.</w:t>
+        <w:t>Runnable -&gt; run(), callable -&gt; call are examples for functional interface.</w:t>
       </w:r>
       <w:r>
         <w:rPr>
@@ -479,19 +473,11 @@
         </w:rPr>
         <w:t xml:space="preserve"> </w:t>
       </w:r>
-      <w:proofErr w:type="gramStart"/>
-      <w:r>
-        <w:rPr>
-          <w:rFonts w:cstheme="minorHAnsi"/>
-        </w:rPr>
-        <w:t>Also</w:t>
-      </w:r>
-      <w:proofErr w:type="gramEnd"/>
-      <w:r>
-        <w:rPr>
-          <w:rFonts w:cstheme="minorHAnsi"/>
-        </w:rPr>
-        <w:t xml:space="preserve"> functional interface have any number of default and static methods. The restriction will only apply for abstract methods only.</w:t>
+      <w:r>
+        <w:rPr>
+          <w:rFonts w:cstheme="minorHAnsi"/>
+        </w:rPr>
+        <w:t>Also functional interface have any number of default and static methods. The restriction will only apply for abstract methods only.</w:t>
       </w:r>
     </w:p>
     <w:p>
@@ -525,21 +511,7 @@
           <w:rFonts w:cstheme="minorHAnsi"/>
         </w:rPr>
         <w:tab/>
-        <w:t xml:space="preserve">To indicate the interface as functional interface. It is not a mandatory one, but it is </w:t>
-      </w:r>
-      <w:proofErr w:type="gramStart"/>
-      <w:r>
-        <w:rPr>
-          <w:rFonts w:cstheme="minorHAnsi"/>
-        </w:rPr>
-        <w:t>a</w:t>
-      </w:r>
-      <w:proofErr w:type="gramEnd"/>
-      <w:r>
-        <w:rPr>
-          <w:rFonts w:cstheme="minorHAnsi"/>
-        </w:rPr>
-        <w:t xml:space="preserve"> additional option define the functional interface.</w:t>
+        <w:t>To indicate the interface as functional interface. It is not a mandatory one, but it is a additional option define the functional interface.</w:t>
       </w:r>
     </w:p>
     <w:p>
@@ -615,6 +587,7 @@
         <w:rPr>
           <w:rFonts w:cstheme="minorHAnsi"/>
         </w:rPr>
+        <w:lastRenderedPageBreak/>
         <w:t>When we add another abstract method inside the functional interface</w:t>
       </w:r>
       <w:r>
@@ -627,35 +600,7 @@
         <w:rPr>
           <w:rFonts w:cstheme="minorHAnsi"/>
         </w:rPr>
-        <w:t xml:space="preserve">the error will </w:t>
-      </w:r>
-      <w:proofErr w:type="spellStart"/>
-      <w:r>
-        <w:rPr>
-          <w:rFonts w:cstheme="minorHAnsi"/>
-        </w:rPr>
-        <w:t>thrown</w:t>
-      </w:r>
-      <w:proofErr w:type="spellEnd"/>
-      <w:r>
-        <w:rPr>
-          <w:rFonts w:cstheme="minorHAnsi"/>
-        </w:rPr>
-        <w:t xml:space="preserve"> at the implementation </w:t>
-      </w:r>
-      <w:proofErr w:type="gramStart"/>
-      <w:r>
-        <w:rPr>
-          <w:rFonts w:cstheme="minorHAnsi"/>
-        </w:rPr>
-        <w:t>level(</w:t>
-      </w:r>
-      <w:proofErr w:type="gramEnd"/>
-      <w:r>
-        <w:rPr>
-          <w:rFonts w:cstheme="minorHAnsi"/>
-        </w:rPr>
-        <w:t>Lambda Expression)</w:t>
+        <w:t>the error will thrown at the implementation level(Lambda Expression)</w:t>
       </w:r>
       <w:r>
         <w:rPr>
@@ -681,7 +626,6 @@
         <w:rPr>
           <w:rFonts w:cstheme="minorHAnsi"/>
         </w:rPr>
-        <w:lastRenderedPageBreak/>
         <w:t>It help</w:t>
       </w:r>
       <w:r>
@@ -700,14 +644,7 @@
         <w:rPr>
           <w:rFonts w:cstheme="minorHAnsi"/>
         </w:rPr>
-        <w:t xml:space="preserve"> the impact of future </w:t>
-      </w:r>
-      <w:proofErr w:type="gramStart"/>
-      <w:r>
-        <w:rPr>
-          <w:rFonts w:cstheme="minorHAnsi"/>
-        </w:rPr>
-        <w:t>modification</w:t>
+        <w:t xml:space="preserve"> the impact of future modification</w:t>
       </w:r>
       <w:r>
         <w:rPr>
@@ -721,7 +658,6 @@
         </w:rPr>
         <w:t>.</w:t>
       </w:r>
-      <w:proofErr w:type="gramEnd"/>
     </w:p>
     <w:p>
       <w:pPr>
@@ -774,21 +710,7 @@
         <w:rPr>
           <w:rFonts w:cstheme="minorHAnsi"/>
         </w:rPr>
-        <w:t xml:space="preserve">is a functional interface and it extends to child functional interface, and child interface doesn’t have any abstract methods then both parent and child are proper functional interfaces. Since both interface have single abstract </w:t>
-      </w:r>
-      <w:proofErr w:type="gramStart"/>
-      <w:r>
-        <w:rPr>
-          <w:rFonts w:cstheme="minorHAnsi"/>
-        </w:rPr>
-        <w:t>methods(</w:t>
-      </w:r>
-      <w:proofErr w:type="gramEnd"/>
-      <w:r>
-        <w:rPr>
-          <w:rFonts w:cstheme="minorHAnsi"/>
-        </w:rPr>
-        <w:t>We declare abstract method at parent level and same method will available for extended interface)</w:t>
+        <w:t>is a functional interface and it extends to child functional interface, and child interface doesn’t have any abstract methods then both parent and child are proper functional interfaces. Since both interface have single abstract methods(We declare abstract method at parent level and same method will available for extended interface)</w:t>
       </w:r>
       <w:r>
         <w:rPr>
@@ -808,21 +730,7 @@
           <w:rFonts w:cstheme="minorHAnsi"/>
         </w:rPr>
         <w:tab/>
-        <w:t xml:space="preserve">If the parent interface is a functional interface and it extends to child functional interface, and child interface has one abstract method with same as parent then both parent and child are proper functional interfaces. Since both interface abstract </w:t>
-      </w:r>
-      <w:proofErr w:type="gramStart"/>
-      <w:r>
-        <w:rPr>
-          <w:rFonts w:cstheme="minorHAnsi"/>
-        </w:rPr>
-        <w:t>methods(</w:t>
-      </w:r>
-      <w:proofErr w:type="gramEnd"/>
-      <w:r>
-        <w:rPr>
-          <w:rFonts w:cstheme="minorHAnsi"/>
-        </w:rPr>
-        <w:t>We declare abstract method at parent level and same method override for extended interface)</w:t>
+        <w:t>If the parent interface is a functional interface and it extends to child functional interface, and child interface has one abstract method with same as parent then both parent and child are proper functional interfaces. Since both interface abstract methods(We declare abstract method at parent level and same method override for extended interface)</w:t>
       </w:r>
       <w:r>
         <w:rPr>
@@ -866,21 +774,7 @@
         <w:rPr>
           <w:rFonts w:cstheme="minorHAnsi"/>
         </w:rPr>
-        <w:t xml:space="preserve">(We declare abstract method at parent level and same method will available for extended interface also child interface </w:t>
-      </w:r>
-      <w:proofErr w:type="gramStart"/>
-      <w:r>
-        <w:rPr>
-          <w:rFonts w:cstheme="minorHAnsi"/>
-        </w:rPr>
-        <w:t>have</w:t>
-      </w:r>
-      <w:proofErr w:type="gramEnd"/>
-      <w:r>
-        <w:rPr>
-          <w:rFonts w:cstheme="minorHAnsi"/>
-        </w:rPr>
-        <w:t xml:space="preserve"> multiple abstract methods so it won’t be functional interface)</w:t>
+        <w:t>(We declare abstract method at parent level and same method will available for extended interface also child interface have multiple abstract methods so it won’t be functional interface)</w:t>
       </w:r>
       <w:r>
         <w:rPr>
@@ -900,21 +794,7 @@
         <w:rPr>
           <w:rFonts w:cstheme="minorHAnsi"/>
         </w:rPr>
-        <w:t xml:space="preserve">If the parent interface is a functional interface and it extends to child </w:t>
-      </w:r>
-      <w:proofErr w:type="gramStart"/>
-      <w:r>
-        <w:rPr>
-          <w:rFonts w:cstheme="minorHAnsi"/>
-        </w:rPr>
-        <w:t>interface(</w:t>
-      </w:r>
-      <w:proofErr w:type="gramEnd"/>
-      <w:r>
-        <w:rPr>
-          <w:rFonts w:cstheme="minorHAnsi"/>
-        </w:rPr>
-        <w:t>Not functional interface), then child interface can have any number abstract, default and static methods.</w:t>
+        <w:t>If the parent interface is a functional interface and it extends to child interface(Not functional interface), then child interface can have any number abstract, default and static methods.</w:t>
       </w:r>
     </w:p>
     <w:p>
@@ -962,21 +842,7 @@
           <w:rFonts w:cstheme="minorHAnsi"/>
         </w:rPr>
         <w:tab/>
-        <w:t xml:space="preserve">The purpose of the functional interface is to invoke lambda expression. If there is more than one abstract method then the compiler cannot identify, which method can invoke lambda expression. Then the compiler will throw, “Incompatible </w:t>
-      </w:r>
-      <w:proofErr w:type="gramStart"/>
-      <w:r>
-        <w:rPr>
-          <w:rFonts w:cstheme="minorHAnsi"/>
-        </w:rPr>
-        <w:t>type :</w:t>
-      </w:r>
-      <w:proofErr w:type="gramEnd"/>
-      <w:r>
-        <w:rPr>
-          <w:rFonts w:cstheme="minorHAnsi"/>
-        </w:rPr>
-        <w:t xml:space="preserve"> Interface is not a functional interface” error.</w:t>
+        <w:t>The purpose of the functional interface is to invoke lambda expression. If there is more than one abstract method then the compiler cannot identify, which method can invoke lambda expression. Then the compiler will throw, “Incompatible type : Interface is not a functional interface” error.</w:t>
       </w:r>
     </w:p>
     <w:p>
@@ -1168,6 +1034,7 @@
         <w:rPr>
           <w:rFonts w:cstheme="minorHAnsi"/>
         </w:rPr>
+        <w:lastRenderedPageBreak/>
         <w:t>List</w:t>
       </w:r>
     </w:p>
@@ -1235,15 +1102,7 @@
         </w:numPr>
       </w:pPr>
       <w:r>
-        <w:t xml:space="preserve">Set doesn’t </w:t>
-      </w:r>
-      <w:proofErr w:type="gramStart"/>
-      <w:r>
-        <w:t>allows</w:t>
-      </w:r>
-      <w:proofErr w:type="gramEnd"/>
-      <w:r>
-        <w:t xml:space="preserve"> the duplicate objects</w:t>
+        <w:t>Set doesn’t allows the duplicate objects</w:t>
       </w:r>
       <w:r>
         <w:t>.</w:t>
@@ -1268,16 +1127,11 @@
         </w:numPr>
       </w:pPr>
       <w:r>
-        <w:t xml:space="preserve">Map is a key value pair </w:t>
-      </w:r>
-      <w:proofErr w:type="gramStart"/>
-      <w:r>
-        <w:t xml:space="preserve">collection </w:t>
+        <w:t xml:space="preserve">Map is a key value pair collection </w:t>
       </w:r>
       <w:r>
         <w:t>.</w:t>
       </w:r>
-      <w:proofErr w:type="gramEnd"/>
     </w:p>
     <w:p>
       <w:pPr>
@@ -1419,31 +1273,7 @@
         </w:numPr>
       </w:pPr>
       <w:r>
-        <w:t xml:space="preserve">In general, the </w:t>
-      </w:r>
-      <w:proofErr w:type="spellStart"/>
-      <w:r>
-        <w:t>Collections.sort</w:t>
-      </w:r>
-      <w:proofErr w:type="spellEnd"/>
-      <w:r>
-        <w:t xml:space="preserve">() method receives any of the collection as param. </w:t>
-      </w:r>
-      <w:proofErr w:type="spellStart"/>
-      <w:r>
-        <w:t>i.e</w:t>
-      </w:r>
-      <w:proofErr w:type="spellEnd"/>
-      <w:r>
-        <w:t xml:space="preserve"> </w:t>
-      </w:r>
-      <w:proofErr w:type="spellStart"/>
-      <w:r>
-        <w:t>Collections.sort</w:t>
-      </w:r>
-      <w:proofErr w:type="spellEnd"/>
-      <w:r>
-        <w:t>(List l)</w:t>
+        <w:t>In general, the Collections.sort() method receives any of the collection as param. i.e Collections.sort(List l)</w:t>
       </w:r>
       <w:r>
         <w:t>.</w:t>
@@ -1458,20 +1288,7 @@
         </w:numPr>
       </w:pPr>
       <w:r>
-        <w:t xml:space="preserve">At that point of time, the collection will sort the element with natural </w:t>
-      </w:r>
-      <w:proofErr w:type="gramStart"/>
-      <w:r>
-        <w:t>sorting.(</w:t>
-      </w:r>
-      <w:proofErr w:type="spellStart"/>
-      <w:proofErr w:type="gramEnd"/>
-      <w:r>
-        <w:t>i.e</w:t>
-      </w:r>
-      <w:proofErr w:type="spellEnd"/>
-      <w:r>
-        <w:t xml:space="preserve"> If elements are number then sort them with numeric order otherwise alphabetic order)</w:t>
+        <w:t>At that point of time, the collection will sort the element with natural sorting.(i.e If elements are number then sort them with numeric order otherwise alphabetic order)</w:t>
       </w:r>
       <w:r>
         <w:t>.</w:t>
@@ -1486,15 +1303,7 @@
         </w:numPr>
       </w:pPr>
       <w:r>
-        <w:t xml:space="preserve">If we passing Comparator as </w:t>
-      </w:r>
-      <w:proofErr w:type="gramStart"/>
-      <w:r>
-        <w:t>an another</w:t>
-      </w:r>
-      <w:proofErr w:type="gramEnd"/>
-      <w:r>
-        <w:t xml:space="preserve"> argument, the it will sort the objects with the order mentioned in the comparator interface.</w:t>
+        <w:t>If we passing Comparator as an another argument, the it will sort the objects with the order mentioned in the comparator interface.</w:t>
       </w:r>
     </w:p>
     <w:p>
@@ -1549,22 +1358,7 @@
     <w:p>
       <w:r>
         <w:tab/>
-      </w:r>
-      <w:proofErr w:type="gramStart"/>
-      <w:r>
-        <w:t>A</w:t>
-      </w:r>
-      <w:proofErr w:type="gramEnd"/>
-      <w:r>
-        <w:t xml:space="preserve"> inner class without any name is caller anonymous inner class. There may be a </w:t>
-      </w:r>
-      <w:proofErr w:type="gramStart"/>
-      <w:r>
-        <w:t>possibilities</w:t>
-      </w:r>
-      <w:proofErr w:type="gramEnd"/>
-      <w:r>
-        <w:t xml:space="preserve"> to replace the anonymous class with lambda expressions. Lambda expression maintain close relationship with Anonymous inner class.</w:t>
+        <w:t>A inner class without any name is caller anonymous inner class. There may be a possibilities to replace the anonymous class with lambda expressions. Lambda expression maintain close relationship with Anonymous inner class.</w:t>
       </w:r>
     </w:p>
     <w:p>
@@ -1587,6 +1381,7 @@
         </w:numPr>
       </w:pPr>
       <w:r>
+        <w:lastRenderedPageBreak/>
         <w:t>An anonymous inner class can extend the concrete class whereas the lambda expression cannot the extent the class.</w:t>
       </w:r>
     </w:p>
@@ -1599,7 +1394,6 @@
         </w:numPr>
       </w:pPr>
       <w:r>
-        <w:lastRenderedPageBreak/>
         <w:t>An anonymous inner class can extend the abstract class whereas the lambda expression cannot the extent the class.</w:t>
       </w:r>
     </w:p>
@@ -1627,15 +1421,7 @@
         </w:numPr>
       </w:pPr>
       <w:r>
-        <w:t xml:space="preserve">An anonymous inner class can implement an interface that have only one abstract method the lambda expression also </w:t>
-      </w:r>
-      <w:proofErr w:type="gramStart"/>
-      <w:r>
-        <w:t>implement</w:t>
-      </w:r>
-      <w:proofErr w:type="gramEnd"/>
-      <w:r>
-        <w:t xml:space="preserve"> the same. In this scenario only the anonymous inner class replace with lambda expression.</w:t>
+        <w:t>An anonymous inner class can implement an interface that have only one abstract method the lambda expression also implement the same. In this scenario only the anonymous inner class replace with lambda expression.</w:t>
       </w:r>
     </w:p>
     <w:p/>
@@ -1883,15 +1669,7 @@
           </w:tcPr>
           <w:p>
             <w:r>
-              <w:t xml:space="preserve">At the time of </w:t>
-            </w:r>
-            <w:proofErr w:type="gramStart"/>
-            <w:r>
-              <w:t>compilation</w:t>
-            </w:r>
-            <w:proofErr w:type="gramEnd"/>
-            <w:r>
-              <w:t xml:space="preserve"> a separate class will be generated</w:t>
+              <w:t>At the time of compilation a separate class will be generated</w:t>
             </w:r>
           </w:p>
         </w:tc>
@@ -1958,14 +1736,7 @@
         <w:rPr>
           <w:rFonts w:cstheme="minorHAnsi"/>
         </w:rPr>
-        <w:t xml:space="preserve">Inside the lambda expression the referenced global variables or implicitly final if it is declared or </w:t>
-      </w:r>
-      <w:proofErr w:type="gramStart"/>
-      <w:r>
-        <w:rPr>
-          <w:rFonts w:cstheme="minorHAnsi"/>
-        </w:rPr>
-        <w:t>not</w:t>
+        <w:t>Inside the lambda expression the referenced global variables or implicitly final if it is declared or not</w:t>
       </w:r>
       <w:r>
         <w:rPr>
@@ -1979,7 +1750,6 @@
         </w:rPr>
         <w:t>*</w:t>
       </w:r>
-      <w:proofErr w:type="gramEnd"/>
     </w:p>
     <w:p>
       <w:pPr>
@@ -2148,21 +1918,7 @@
         <w:rPr>
           <w:rFonts w:cstheme="minorHAnsi"/>
         </w:rPr>
-        <w:t xml:space="preserve">If the implementation class want to override the default method it is also possible. In this case, the implementation class method will be </w:t>
-      </w:r>
-      <w:proofErr w:type="gramStart"/>
-      <w:r>
-        <w:rPr>
-          <w:rFonts w:cstheme="minorHAnsi"/>
-        </w:rPr>
-        <w:t>refer</w:t>
-      </w:r>
-      <w:proofErr w:type="gramEnd"/>
-      <w:r>
-        <w:rPr>
-          <w:rFonts w:cstheme="minorHAnsi"/>
-        </w:rPr>
-        <w:t xml:space="preserve"> while calling with object.</w:t>
+        <w:t>If the implementation class want to override the default method it is also possible. In this case, the implementation class method will be refer while calling with object.</w:t>
       </w:r>
     </w:p>
     <w:p>
@@ -2183,27 +1939,7 @@
           <w:color w:val="000000" w:themeColor="text1"/>
           <w:kern w:val="0"/>
         </w:rPr>
-        <w:t xml:space="preserve">When implementing multiple interfaces and both have same methods then compiler will throw </w:t>
-      </w:r>
-      <w:proofErr w:type="spellStart"/>
-      <w:proofErr w:type="gramStart"/>
-      <w:r>
-        <w:rPr>
-          <w:rFonts w:cstheme="minorHAnsi"/>
-          <w:color w:val="000000" w:themeColor="text1"/>
-          <w:kern w:val="0"/>
-        </w:rPr>
-        <w:t>error.To</w:t>
-      </w:r>
-      <w:proofErr w:type="spellEnd"/>
-      <w:proofErr w:type="gramEnd"/>
-      <w:r>
-        <w:rPr>
-          <w:rFonts w:cstheme="minorHAnsi"/>
-          <w:color w:val="000000" w:themeColor="text1"/>
-          <w:kern w:val="0"/>
-        </w:rPr>
-        <w:t xml:space="preserve"> avoid the compiler error we have to override the method inside the implementation class</w:t>
+        <w:t>When implementing multiple interfaces and both have same methods then compiler will throw error.To avoid the compiler error we have to override the method inside the implementation class</w:t>
       </w:r>
       <w:r>
         <w:rPr>
@@ -2507,21 +2243,7 @@
         <w:rPr>
           <w:rFonts w:cstheme="minorHAnsi"/>
         </w:rPr>
-        <w:t xml:space="preserve">Some default methods are </w:t>
-      </w:r>
-      <w:proofErr w:type="gramStart"/>
-      <w:r>
-        <w:rPr>
-          <w:rFonts w:cstheme="minorHAnsi"/>
-        </w:rPr>
-        <w:t>negate(</w:t>
-      </w:r>
-      <w:proofErr w:type="gramEnd"/>
-      <w:r>
-        <w:rPr>
-          <w:rFonts w:cstheme="minorHAnsi"/>
-        </w:rPr>
-        <w:t>), and(), or().</w:t>
+        <w:t>Some default methods are negate(), and(), or().</w:t>
       </w:r>
     </w:p>
     <w:p>
@@ -2575,19 +2297,158 @@
         <w:rPr>
           <w:rFonts w:cstheme="minorHAnsi"/>
         </w:rPr>
-        <w:t>Or</w:t>
-      </w:r>
-      <w:r>
-        <w:rPr>
-          <w:rFonts w:cstheme="minorHAnsi"/>
-        </w:rPr>
-        <w:t xml:space="preserve"> used to combine two predicates to check </w:t>
-      </w:r>
-      <w:r>
-        <w:rPr>
-          <w:rFonts w:cstheme="minorHAnsi"/>
-        </w:rPr>
-        <w:t>any one of the</w:t>
+        <w:t>Or used to combine two predicates to check any one of the condition is satisfied or not.</w:t>
+      </w:r>
+    </w:p>
+    <w:p>
+      <w:pPr>
+        <w:rPr>
+          <w:rFonts w:cstheme="minorHAnsi"/>
+        </w:rPr>
+      </w:pPr>
+    </w:p>
+    <w:p>
+      <w:pPr>
+        <w:rPr>
+          <w:rFonts w:ascii="Verdana" w:hAnsi="Verdana" w:cstheme="minorHAnsi"/>
+        </w:rPr>
+      </w:pPr>
+      <w:r>
+        <w:rPr>
+          <w:rFonts w:ascii="Verdana" w:hAnsi="Verdana" w:cstheme="minorHAnsi"/>
+        </w:rPr>
+        <w:t>Predicate</w:t>
+      </w:r>
+      <w:r>
+        <w:rPr>
+          <w:rFonts w:ascii="Verdana" w:hAnsi="Verdana" w:cstheme="minorHAnsi"/>
+        </w:rPr>
+        <w:t xml:space="preserve"> Interface</w:t>
+      </w:r>
+    </w:p>
+    <w:p>
+      <w:pPr>
+        <w:ind w:firstLine="360"/>
+        <w:rPr>
+          <w:rFonts w:ascii="Verdana" w:hAnsi="Verdana" w:cstheme="minorHAnsi"/>
+        </w:rPr>
+      </w:pPr>
+      <w:r>
+        <w:rPr>
+          <w:rFonts w:cstheme="minorHAnsi"/>
+        </w:rPr>
+        <w:t>test</w:t>
+      </w:r>
+      <w:r>
+        <w:rPr>
+          <w:rFonts w:cstheme="minorHAnsi"/>
+        </w:rPr>
+        <w:t>() – Abstract method</w:t>
+      </w:r>
+    </w:p>
+    <w:p>
+      <w:pPr>
+        <w:ind w:firstLine="360"/>
+        <w:rPr>
+          <w:rFonts w:cstheme="minorHAnsi"/>
+        </w:rPr>
+      </w:pPr>
+      <w:r>
+        <w:rPr>
+          <w:rFonts w:cstheme="minorHAnsi"/>
+        </w:rPr>
+        <w:t>negate</w:t>
+      </w:r>
+      <w:r>
+        <w:rPr>
+          <w:rFonts w:cstheme="minorHAnsi"/>
+        </w:rPr>
+        <w:t>() – Default method</w:t>
+      </w:r>
+    </w:p>
+    <w:p>
+      <w:pPr>
+        <w:ind w:firstLine="360"/>
+        <w:rPr>
+          <w:rFonts w:cstheme="minorHAnsi"/>
+        </w:rPr>
+      </w:pPr>
+      <w:r>
+        <w:rPr>
+          <w:rFonts w:cstheme="minorHAnsi"/>
+        </w:rPr>
+        <w:t>and</w:t>
+      </w:r>
+      <w:r>
+        <w:rPr>
+          <w:rFonts w:cstheme="minorHAnsi"/>
+        </w:rPr>
+        <w:t>() – Default method</w:t>
+      </w:r>
+    </w:p>
+    <w:p>
+      <w:pPr>
+        <w:ind w:firstLine="360"/>
+        <w:rPr>
+          <w:rFonts w:cstheme="minorHAnsi"/>
+        </w:rPr>
+      </w:pPr>
+      <w:r>
+        <w:rPr>
+          <w:rFonts w:cstheme="minorHAnsi"/>
+        </w:rPr>
+        <w:t>or</w:t>
+      </w:r>
+      <w:r>
+        <w:rPr>
+          <w:rFonts w:cstheme="minorHAnsi"/>
+        </w:rPr>
+        <w:t xml:space="preserve">() – </w:t>
+      </w:r>
+      <w:r>
+        <w:rPr>
+          <w:rFonts w:cstheme="minorHAnsi"/>
+        </w:rPr>
+        <w:t>Default</w:t>
+      </w:r>
+      <w:r>
+        <w:rPr>
+          <w:rFonts w:cstheme="minorHAnsi"/>
+        </w:rPr>
+        <w:t xml:space="preserve"> method</w:t>
+      </w:r>
+    </w:p>
+    <w:p>
+      <w:pPr>
+        <w:rPr>
+          <w:rFonts w:ascii="Verdana" w:hAnsi="Verdana" w:cstheme="minorHAnsi"/>
+          <w:u w:val="single"/>
+        </w:rPr>
+      </w:pPr>
+      <w:r>
+        <w:rPr>
+          <w:rFonts w:ascii="Verdana" w:hAnsi="Verdana" w:cstheme="minorHAnsi"/>
+          <w:u w:val="single"/>
+        </w:rPr>
+        <w:t>Functions</w:t>
+      </w:r>
+    </w:p>
+    <w:p>
+      <w:pPr>
+        <w:pStyle w:val="ListParagraph"/>
+        <w:numPr>
+          <w:ilvl w:val="0"/>
+          <w:numId w:val="18"/>
+        </w:numPr>
+        <w:rPr>
+          <w:rFonts w:cstheme="minorHAnsi"/>
+        </w:rPr>
+      </w:pPr>
+      <w:r>
+        <w:rPr>
+          <w:rFonts w:cstheme="minorHAnsi"/>
+        </w:rPr>
+        <w:t>A functional interface returns</w:t>
       </w:r>
       <w:r>
         <w:rPr>
@@ -2595,25 +2456,23 @@
         </w:rPr>
         <w:t xml:space="preserve"> </w:t>
       </w:r>
-      <w:proofErr w:type="gramStart"/>
-      <w:r>
-        <w:rPr>
-          <w:rFonts w:cstheme="minorHAnsi"/>
-        </w:rPr>
-        <w:t>condition</w:t>
-      </w:r>
-      <w:proofErr w:type="gramEnd"/>
-      <w:r>
-        <w:rPr>
-          <w:rFonts w:cstheme="minorHAnsi"/>
-        </w:rPr>
-        <w:t xml:space="preserve"> is</w:t>
-      </w:r>
-      <w:r>
-        <w:rPr>
-          <w:rFonts w:cstheme="minorHAnsi"/>
-        </w:rPr>
-        <w:t xml:space="preserve"> satisfied or not</w:t>
+      <w:r>
+        <w:rPr>
+          <w:rFonts w:cstheme="minorHAnsi"/>
+        </w:rPr>
+        <w:t>any</w:t>
+      </w:r>
+      <w:r>
+        <w:rPr>
+          <w:rFonts w:cstheme="minorHAnsi"/>
+        </w:rPr>
+        <w:t xml:space="preserve"> values is called </w:t>
+      </w:r>
+      <w:r>
+        <w:rPr>
+          <w:rFonts w:cstheme="minorHAnsi"/>
+        </w:rPr>
+        <w:t>function</w:t>
       </w:r>
       <w:r>
         <w:rPr>
@@ -2621,6 +2480,630 @@
         </w:rPr>
         <w:t>.</w:t>
       </w:r>
+    </w:p>
+    <w:p>
+      <w:pPr>
+        <w:pStyle w:val="ListParagraph"/>
+        <w:numPr>
+          <w:ilvl w:val="0"/>
+          <w:numId w:val="18"/>
+        </w:numPr>
+        <w:rPr>
+          <w:rFonts w:cstheme="minorHAnsi"/>
+        </w:rPr>
+      </w:pPr>
+      <w:r>
+        <w:rPr>
+          <w:rFonts w:cstheme="minorHAnsi"/>
+        </w:rPr>
+        <w:t xml:space="preserve">It contains </w:t>
+      </w:r>
+      <w:r>
+        <w:rPr>
+          <w:rFonts w:cstheme="minorHAnsi"/>
+        </w:rPr>
+        <w:t>only one abstract metho</w:t>
+      </w:r>
+      <w:r>
+        <w:rPr>
+          <w:rFonts w:cstheme="minorHAnsi"/>
+        </w:rPr>
+        <w:t>d</w:t>
+      </w:r>
+      <w:r>
+        <w:rPr>
+          <w:rFonts w:cstheme="minorHAnsi"/>
+        </w:rPr>
+        <w:t xml:space="preserve">. </w:t>
+      </w:r>
+    </w:p>
+    <w:p>
+      <w:pPr>
+        <w:pStyle w:val="ListParagraph"/>
+        <w:numPr>
+          <w:ilvl w:val="0"/>
+          <w:numId w:val="18"/>
+        </w:numPr>
+        <w:rPr>
+          <w:rFonts w:cstheme="minorHAnsi"/>
+        </w:rPr>
+      </w:pPr>
+      <w:r>
+        <w:rPr>
+          <w:rFonts w:cstheme="minorHAnsi"/>
+        </w:rPr>
+        <w:t>The abstract method is “</w:t>
+      </w:r>
+      <w:r>
+        <w:rPr>
+          <w:rFonts w:cstheme="minorHAnsi"/>
+        </w:rPr>
+        <w:t>apply</w:t>
+      </w:r>
+      <w:r>
+        <w:rPr>
+          <w:rFonts w:cstheme="minorHAnsi"/>
+        </w:rPr>
+        <w:t>(T)”.</w:t>
+      </w:r>
+    </w:p>
+    <w:p>
+      <w:pPr>
+        <w:pStyle w:val="ListParagraph"/>
+        <w:numPr>
+          <w:ilvl w:val="0"/>
+          <w:numId w:val="18"/>
+        </w:numPr>
+        <w:rPr>
+          <w:rFonts w:cstheme="minorHAnsi"/>
+        </w:rPr>
+      </w:pPr>
+      <w:r>
+        <w:rPr>
+          <w:rFonts w:cstheme="minorHAnsi"/>
+        </w:rPr>
+        <w:t>Also the function takes two parameters one is input and another one is return type</w:t>
+      </w:r>
+    </w:p>
+    <w:p>
+      <w:pPr>
+        <w:pStyle w:val="ListParagraph"/>
+        <w:numPr>
+          <w:ilvl w:val="0"/>
+          <w:numId w:val="18"/>
+        </w:numPr>
+        <w:rPr>
+          <w:rFonts w:cstheme="minorHAnsi"/>
+        </w:rPr>
+      </w:pPr>
+      <w:r>
+        <w:rPr>
+          <w:rFonts w:cstheme="minorHAnsi"/>
+        </w:rPr>
+        <w:t>The function interface contains default(andThen(), compose()) and static(Identity()) methods</w:t>
+      </w:r>
+    </w:p>
+    <w:p>
+      <w:pPr>
+        <w:rPr>
+          <w:rFonts w:cstheme="minorHAnsi"/>
+        </w:rPr>
+      </w:pPr>
+    </w:p>
+    <w:tbl>
+      <w:tblPr>
+        <w:tblStyle w:val="TableGrid"/>
+        <w:tblW w:w="10706" w:type="dxa"/>
+        <w:tblLook w:val="04A0" w:firstRow="1" w:lastRow="0" w:firstColumn="1" w:lastColumn="0" w:noHBand="0" w:noVBand="1"/>
+      </w:tblPr>
+      <w:tblGrid>
+        <w:gridCol w:w="5353"/>
+        <w:gridCol w:w="5353"/>
+      </w:tblGrid>
+      <w:tr>
+        <w:trPr>
+          <w:trHeight w:val="378"/>
+        </w:trPr>
+        <w:tc>
+          <w:tcPr>
+            <w:tcW w:w="5353" w:type="dxa"/>
+          </w:tcPr>
+          <w:p>
+            <w:pPr>
+              <w:rPr>
+                <w:rFonts w:ascii="Verdana" w:hAnsi="Verdana" w:cstheme="minorHAnsi"/>
+                <w:sz w:val="24"/>
+                <w:szCs w:val="24"/>
+              </w:rPr>
+            </w:pPr>
+            <w:r>
+              <w:rPr>
+                <w:rFonts w:ascii="Verdana" w:hAnsi="Verdana" w:cstheme="minorHAnsi"/>
+                <w:sz w:val="24"/>
+                <w:szCs w:val="24"/>
+              </w:rPr>
+              <w:t>Predicate</w:t>
+            </w:r>
+          </w:p>
+        </w:tc>
+        <w:tc>
+          <w:tcPr>
+            <w:tcW w:w="5353" w:type="dxa"/>
+          </w:tcPr>
+          <w:p>
+            <w:pPr>
+              <w:rPr>
+                <w:rFonts w:ascii="Verdana" w:hAnsi="Verdana" w:cstheme="minorHAnsi"/>
+                <w:sz w:val="24"/>
+                <w:szCs w:val="24"/>
+              </w:rPr>
+            </w:pPr>
+            <w:r>
+              <w:rPr>
+                <w:rFonts w:ascii="Verdana" w:hAnsi="Verdana" w:cstheme="minorHAnsi"/>
+                <w:sz w:val="24"/>
+                <w:szCs w:val="24"/>
+              </w:rPr>
+              <w:t>Functions</w:t>
+            </w:r>
+          </w:p>
+        </w:tc>
+      </w:tr>
+      <w:tr>
+        <w:trPr>
+          <w:trHeight w:val="378"/>
+        </w:trPr>
+        <w:tc>
+          <w:tcPr>
+            <w:tcW w:w="5353" w:type="dxa"/>
+          </w:tcPr>
+          <w:p>
+            <w:pPr>
+              <w:rPr>
+                <w:rFonts w:cstheme="minorHAnsi"/>
+              </w:rPr>
+            </w:pPr>
+            <w:r>
+              <w:rPr>
+                <w:rFonts w:cstheme="minorHAnsi"/>
+              </w:rPr>
+              <w:t>To implement conditional check</w:t>
+            </w:r>
+          </w:p>
+        </w:tc>
+        <w:tc>
+          <w:tcPr>
+            <w:tcW w:w="5353" w:type="dxa"/>
+          </w:tcPr>
+          <w:p>
+            <w:pPr>
+              <w:rPr>
+                <w:rFonts w:cstheme="minorHAnsi"/>
+              </w:rPr>
+            </w:pPr>
+            <w:r>
+              <w:rPr>
+                <w:rFonts w:cstheme="minorHAnsi"/>
+              </w:rPr>
+              <w:t xml:space="preserve">To perform certain operation and </w:t>
+            </w:r>
+            <w:r>
+              <w:rPr>
+                <w:rFonts w:cstheme="minorHAnsi"/>
+              </w:rPr>
+              <w:t>to return some result</w:t>
+            </w:r>
+          </w:p>
+        </w:tc>
+      </w:tr>
+      <w:tr>
+        <w:trPr>
+          <w:trHeight w:val="774"/>
+        </w:trPr>
+        <w:tc>
+          <w:tcPr>
+            <w:tcW w:w="5353" w:type="dxa"/>
+          </w:tcPr>
+          <w:p>
+            <w:pPr>
+              <w:rPr>
+                <w:rFonts w:cstheme="minorHAnsi"/>
+              </w:rPr>
+            </w:pPr>
+            <w:r>
+              <w:rPr>
+                <w:rFonts w:cstheme="minorHAnsi"/>
+              </w:rPr>
+              <w:t>Predicate can take only one parameter input type</w:t>
+            </w:r>
+          </w:p>
+        </w:tc>
+        <w:tc>
+          <w:tcPr>
+            <w:tcW w:w="5353" w:type="dxa"/>
+          </w:tcPr>
+          <w:p>
+            <w:pPr>
+              <w:rPr>
+                <w:rFonts w:cstheme="minorHAnsi"/>
+              </w:rPr>
+            </w:pPr>
+            <w:r>
+              <w:rPr>
+                <w:rFonts w:cstheme="minorHAnsi"/>
+              </w:rPr>
+              <w:t>Function can take two parameter one is input and another one is return</w:t>
+            </w:r>
+          </w:p>
+        </w:tc>
+      </w:tr>
+      <w:tr>
+        <w:trPr>
+          <w:trHeight w:val="378"/>
+        </w:trPr>
+        <w:tc>
+          <w:tcPr>
+            <w:tcW w:w="5353" w:type="dxa"/>
+          </w:tcPr>
+          <w:p>
+            <w:pPr>
+              <w:rPr>
+                <w:rFonts w:cstheme="minorHAnsi"/>
+              </w:rPr>
+            </w:pPr>
+            <w:r>
+              <w:rPr>
+                <w:rFonts w:cstheme="minorHAnsi"/>
+              </w:rPr>
+              <w:t>It has only one abstract method “Test”</w:t>
+            </w:r>
+          </w:p>
+        </w:tc>
+        <w:tc>
+          <w:tcPr>
+            <w:tcW w:w="5353" w:type="dxa"/>
+          </w:tcPr>
+          <w:p>
+            <w:pPr>
+              <w:rPr>
+                <w:rFonts w:cstheme="minorHAnsi"/>
+              </w:rPr>
+            </w:pPr>
+            <w:r>
+              <w:rPr>
+                <w:rFonts w:cstheme="minorHAnsi"/>
+              </w:rPr>
+              <w:t>It has only one abstract method “apply”</w:t>
+            </w:r>
+          </w:p>
+        </w:tc>
+      </w:tr>
+      <w:tr>
+        <w:trPr>
+          <w:trHeight w:val="378"/>
+        </w:trPr>
+        <w:tc>
+          <w:tcPr>
+            <w:tcW w:w="5353" w:type="dxa"/>
+          </w:tcPr>
+          <w:p>
+            <w:pPr>
+              <w:rPr>
+                <w:rFonts w:cstheme="minorHAnsi"/>
+              </w:rPr>
+            </w:pPr>
+            <w:r>
+              <w:rPr>
+                <w:rFonts w:cstheme="minorHAnsi"/>
+              </w:rPr>
+              <w:t xml:space="preserve">Public </w:t>
+            </w:r>
+            <w:r>
+              <w:rPr>
+                <w:rFonts w:cstheme="minorHAnsi"/>
+              </w:rPr>
+              <w:t>b</w:t>
+            </w:r>
+            <w:r>
+              <w:rPr>
+                <w:rFonts w:cstheme="minorHAnsi"/>
+              </w:rPr>
+              <w:t>oolean test(T)</w:t>
+            </w:r>
+          </w:p>
+        </w:tc>
+        <w:tc>
+          <w:tcPr>
+            <w:tcW w:w="5353" w:type="dxa"/>
+          </w:tcPr>
+          <w:p>
+            <w:pPr>
+              <w:rPr>
+                <w:rFonts w:cstheme="minorHAnsi"/>
+              </w:rPr>
+            </w:pPr>
+            <w:r>
+              <w:rPr>
+                <w:rFonts w:cstheme="minorHAnsi"/>
+              </w:rPr>
+              <w:t xml:space="preserve">Public </w:t>
+            </w:r>
+            <w:r>
+              <w:rPr>
+                <w:rFonts w:cstheme="minorHAnsi"/>
+              </w:rPr>
+              <w:t>R</w:t>
+            </w:r>
+            <w:r>
+              <w:rPr>
+                <w:rFonts w:cstheme="minorHAnsi"/>
+              </w:rPr>
+              <w:t xml:space="preserve"> </w:t>
+            </w:r>
+            <w:r>
+              <w:rPr>
+                <w:rFonts w:cstheme="minorHAnsi"/>
+              </w:rPr>
+              <w:t>apply</w:t>
+            </w:r>
+            <w:r>
+              <w:rPr>
+                <w:rFonts w:cstheme="minorHAnsi"/>
+              </w:rPr>
+              <w:t>(T)</w:t>
+            </w:r>
+          </w:p>
+        </w:tc>
+      </w:tr>
+      <w:tr>
+        <w:trPr>
+          <w:trHeight w:val="378"/>
+        </w:trPr>
+        <w:tc>
+          <w:tcPr>
+            <w:tcW w:w="5353" w:type="dxa"/>
+          </w:tcPr>
+          <w:p>
+            <w:pPr>
+              <w:rPr>
+                <w:rFonts w:cstheme="minorHAnsi"/>
+              </w:rPr>
+            </w:pPr>
+            <w:r>
+              <w:rPr>
+                <w:rFonts w:cstheme="minorHAnsi"/>
+              </w:rPr>
+              <w:t>Returns Boolean value only</w:t>
+            </w:r>
+          </w:p>
+        </w:tc>
+        <w:tc>
+          <w:tcPr>
+            <w:tcW w:w="5353" w:type="dxa"/>
+          </w:tcPr>
+          <w:p>
+            <w:pPr>
+              <w:rPr>
+                <w:rFonts w:cstheme="minorHAnsi"/>
+              </w:rPr>
+            </w:pPr>
+            <w:r>
+              <w:rPr>
+                <w:rFonts w:cstheme="minorHAnsi"/>
+              </w:rPr>
+              <w:t>It will return any values</w:t>
+            </w:r>
+          </w:p>
+        </w:tc>
+      </w:tr>
+    </w:tbl>
+    <w:p>
+      <w:pPr>
+        <w:rPr>
+          <w:rFonts w:cstheme="minorHAnsi"/>
+        </w:rPr>
+      </w:pPr>
+    </w:p>
+    <w:p>
+      <w:pPr>
+        <w:rPr>
+          <w:rFonts w:ascii="Verdana" w:hAnsi="Verdana" w:cstheme="minorHAnsi"/>
+        </w:rPr>
+      </w:pPr>
+      <w:r>
+        <w:rPr>
+          <w:rFonts w:ascii="Verdana" w:hAnsi="Verdana" w:cstheme="minorHAnsi"/>
+        </w:rPr>
+        <w:lastRenderedPageBreak/>
+        <w:t>Function Interface</w:t>
+      </w:r>
+    </w:p>
+    <w:p>
+      <w:pPr>
+        <w:rPr>
+          <w:rFonts w:cstheme="minorHAnsi"/>
+        </w:rPr>
+      </w:pPr>
+      <w:r>
+        <w:rPr>
+          <w:rFonts w:cstheme="minorHAnsi"/>
+        </w:rPr>
+        <w:tab/>
+        <w:t>Apply() – Abstract method</w:t>
+      </w:r>
+    </w:p>
+    <w:p>
+      <w:pPr>
+        <w:rPr>
+          <w:rFonts w:cstheme="minorHAnsi"/>
+        </w:rPr>
+      </w:pPr>
+      <w:r>
+        <w:rPr>
+          <w:rFonts w:cstheme="minorHAnsi"/>
+        </w:rPr>
+        <w:tab/>
+        <w:t>andThen() – Default method</w:t>
+      </w:r>
+    </w:p>
+    <w:p>
+      <w:pPr>
+        <w:rPr>
+          <w:rFonts w:cstheme="minorHAnsi"/>
+        </w:rPr>
+      </w:pPr>
+      <w:r>
+        <w:rPr>
+          <w:rFonts w:cstheme="minorHAnsi"/>
+        </w:rPr>
+        <w:tab/>
+        <w:t>compose() – Default method</w:t>
+      </w:r>
+    </w:p>
+    <w:p>
+      <w:pPr>
+        <w:rPr>
+          <w:rFonts w:cstheme="minorHAnsi"/>
+        </w:rPr>
+      </w:pPr>
+      <w:r>
+        <w:rPr>
+          <w:rFonts w:cstheme="minorHAnsi"/>
+        </w:rPr>
+        <w:tab/>
+        <w:t>Identity() – Static method</w:t>
+      </w:r>
+    </w:p>
+    <w:p>
+      <w:pPr>
+        <w:rPr>
+          <w:rFonts w:ascii="Verdana" w:hAnsi="Verdana" w:cstheme="minorHAnsi"/>
+        </w:rPr>
+      </w:pPr>
+    </w:p>
+    <w:p>
+      <w:pPr>
+        <w:rPr>
+          <w:rFonts w:ascii="Verdana" w:hAnsi="Verdana" w:cstheme="minorHAnsi"/>
+        </w:rPr>
+      </w:pPr>
+      <w:r>
+        <w:rPr>
+          <w:rFonts w:ascii="Verdana" w:hAnsi="Verdana" w:cstheme="minorHAnsi"/>
+        </w:rPr>
+        <w:t>Function chaining</w:t>
+      </w:r>
+    </w:p>
+    <w:p>
+      <w:pPr>
+        <w:rPr>
+          <w:rFonts w:cstheme="minorHAnsi"/>
+        </w:rPr>
+      </w:pPr>
+      <w:r>
+        <w:rPr>
+          <w:rFonts w:cstheme="minorHAnsi"/>
+        </w:rPr>
+        <w:t xml:space="preserve">To combine the two functions the function chaining is used. It can </w:t>
+      </w:r>
+      <w:r>
+        <w:t xml:space="preserve">achieve </w:t>
+      </w:r>
+      <w:r>
+        <w:rPr>
+          <w:rFonts w:cstheme="minorHAnsi"/>
+        </w:rPr>
+        <w:t>by using andThen and compose functions</w:t>
+      </w:r>
+    </w:p>
+    <w:p>
+      <w:pPr>
+        <w:rPr>
+          <w:rFonts w:cstheme="minorHAnsi"/>
+        </w:rPr>
+      </w:pPr>
+      <w:r>
+        <w:rPr>
+          <w:rFonts w:cstheme="minorHAnsi"/>
+        </w:rPr>
+        <w:t xml:space="preserve">Let have functions f1 and f2, if we want to combine these functions </w:t>
+      </w:r>
+    </w:p>
+    <w:p>
+      <w:pPr>
+        <w:rPr>
+          <w:rFonts w:cstheme="minorHAnsi"/>
+        </w:rPr>
+      </w:pPr>
+      <w:r>
+        <w:rPr>
+          <w:rFonts w:cstheme="minorHAnsi"/>
+        </w:rPr>
+        <w:t>If the f1 should run first and the f2 should run on the result of f2 then we can go with andThen ()</w:t>
+      </w:r>
+    </w:p>
+    <w:p>
+      <w:pPr>
+        <w:rPr>
+          <w:rFonts w:cstheme="minorHAnsi"/>
+        </w:rPr>
+      </w:pPr>
+      <w:r>
+        <w:rPr>
+          <w:rFonts w:cstheme="minorHAnsi"/>
+        </w:rPr>
+        <w:t>If the f</w:t>
+      </w:r>
+      <w:r>
+        <w:rPr>
+          <w:rFonts w:cstheme="minorHAnsi"/>
+        </w:rPr>
+        <w:t>2</w:t>
+      </w:r>
+      <w:r>
+        <w:rPr>
+          <w:rFonts w:cstheme="minorHAnsi"/>
+        </w:rPr>
+        <w:t xml:space="preserve"> should run first and the f</w:t>
+      </w:r>
+      <w:r>
+        <w:rPr>
+          <w:rFonts w:cstheme="minorHAnsi"/>
+        </w:rPr>
+        <w:t>1</w:t>
+      </w:r>
+      <w:r>
+        <w:rPr>
+          <w:rFonts w:cstheme="minorHAnsi"/>
+        </w:rPr>
+        <w:t xml:space="preserve"> should run on the result of f2 then we can go with </w:t>
+      </w:r>
+      <w:r>
+        <w:rPr>
+          <w:rFonts w:cstheme="minorHAnsi"/>
+        </w:rPr>
+        <w:t>compose</w:t>
+      </w:r>
+      <w:r>
+        <w:rPr>
+          <w:rFonts w:cstheme="minorHAnsi"/>
+        </w:rPr>
+        <w:t xml:space="preserve"> ()</w:t>
+      </w:r>
+    </w:p>
+    <w:p>
+      <w:pPr>
+        <w:rPr>
+          <w:rFonts w:cstheme="minorHAnsi"/>
+        </w:rPr>
+      </w:pPr>
+    </w:p>
+    <w:p>
+      <w:pPr>
+        <w:rPr>
+          <w:rFonts w:cstheme="minorHAnsi"/>
+        </w:rPr>
+      </w:pPr>
     </w:p>
     <w:sectPr>
       <w:headerReference w:type="default" r:id="rId7"/>
@@ -2987,6 +3470,184 @@
     </w:lvl>
   </w:abstractNum>
   <w:abstractNum w:abstractNumId="3" w15:restartNumberingAfterBreak="0">
+    <w:nsid w:val="21AD346A"/>
+    <w:multiLevelType w:val="hybridMultilevel"/>
+    <w:tmpl w:val="4D5E7A74"/>
+    <w:lvl w:ilvl="0" w:tplc="4009000F">
+      <w:start w:val="1"/>
+      <w:numFmt w:val="decimal"/>
+      <w:lvlText w:val="%1."/>
+      <w:lvlJc w:val="left"/>
+      <w:pPr>
+        <w:ind w:left="720" w:hanging="360"/>
+      </w:pPr>
+      <w:rPr>
+        <w:rFonts w:hint="default"/>
+      </w:rPr>
+    </w:lvl>
+    <w:lvl w:ilvl="1" w:tplc="40090019" w:tentative="1">
+      <w:start w:val="1"/>
+      <w:numFmt w:val="lowerLetter"/>
+      <w:lvlText w:val="%2."/>
+      <w:lvlJc w:val="left"/>
+      <w:pPr>
+        <w:ind w:left="1440" w:hanging="360"/>
+      </w:pPr>
+    </w:lvl>
+    <w:lvl w:ilvl="2" w:tplc="4009001B" w:tentative="1">
+      <w:start w:val="1"/>
+      <w:numFmt w:val="lowerRoman"/>
+      <w:lvlText w:val="%3."/>
+      <w:lvlJc w:val="right"/>
+      <w:pPr>
+        <w:ind w:left="2160" w:hanging="180"/>
+      </w:pPr>
+    </w:lvl>
+    <w:lvl w:ilvl="3" w:tplc="4009000F" w:tentative="1">
+      <w:start w:val="1"/>
+      <w:numFmt w:val="decimal"/>
+      <w:lvlText w:val="%4."/>
+      <w:lvlJc w:val="left"/>
+      <w:pPr>
+        <w:ind w:left="2880" w:hanging="360"/>
+      </w:pPr>
+    </w:lvl>
+    <w:lvl w:ilvl="4" w:tplc="40090019" w:tentative="1">
+      <w:start w:val="1"/>
+      <w:numFmt w:val="lowerLetter"/>
+      <w:lvlText w:val="%5."/>
+      <w:lvlJc w:val="left"/>
+      <w:pPr>
+        <w:ind w:left="3600" w:hanging="360"/>
+      </w:pPr>
+    </w:lvl>
+    <w:lvl w:ilvl="5" w:tplc="4009001B" w:tentative="1">
+      <w:start w:val="1"/>
+      <w:numFmt w:val="lowerRoman"/>
+      <w:lvlText w:val="%6."/>
+      <w:lvlJc w:val="right"/>
+      <w:pPr>
+        <w:ind w:left="4320" w:hanging="180"/>
+      </w:pPr>
+    </w:lvl>
+    <w:lvl w:ilvl="6" w:tplc="4009000F" w:tentative="1">
+      <w:start w:val="1"/>
+      <w:numFmt w:val="decimal"/>
+      <w:lvlText w:val="%7."/>
+      <w:lvlJc w:val="left"/>
+      <w:pPr>
+        <w:ind w:left="5040" w:hanging="360"/>
+      </w:pPr>
+    </w:lvl>
+    <w:lvl w:ilvl="7" w:tplc="40090019" w:tentative="1">
+      <w:start w:val="1"/>
+      <w:numFmt w:val="lowerLetter"/>
+      <w:lvlText w:val="%8."/>
+      <w:lvlJc w:val="left"/>
+      <w:pPr>
+        <w:ind w:left="5760" w:hanging="360"/>
+      </w:pPr>
+    </w:lvl>
+    <w:lvl w:ilvl="8" w:tplc="4009001B" w:tentative="1">
+      <w:start w:val="1"/>
+      <w:numFmt w:val="lowerRoman"/>
+      <w:lvlText w:val="%9."/>
+      <w:lvlJc w:val="right"/>
+      <w:pPr>
+        <w:ind w:left="6480" w:hanging="180"/>
+      </w:pPr>
+    </w:lvl>
+  </w:abstractNum>
+  <w:abstractNum w:abstractNumId="4" w15:restartNumberingAfterBreak="0">
+    <w:nsid w:val="2F3133E3"/>
+    <w:multiLevelType w:val="hybridMultilevel"/>
+    <w:tmpl w:val="9DAA1EDA"/>
+    <w:lvl w:ilvl="0" w:tplc="4009000F">
+      <w:start w:val="1"/>
+      <w:numFmt w:val="decimal"/>
+      <w:lvlText w:val="%1."/>
+      <w:lvlJc w:val="left"/>
+      <w:pPr>
+        <w:ind w:left="720" w:hanging="360"/>
+      </w:pPr>
+      <w:rPr>
+        <w:rFonts w:hint="default"/>
+      </w:rPr>
+    </w:lvl>
+    <w:lvl w:ilvl="1" w:tplc="40090019" w:tentative="1">
+      <w:start w:val="1"/>
+      <w:numFmt w:val="lowerLetter"/>
+      <w:lvlText w:val="%2."/>
+      <w:lvlJc w:val="left"/>
+      <w:pPr>
+        <w:ind w:left="1440" w:hanging="360"/>
+      </w:pPr>
+    </w:lvl>
+    <w:lvl w:ilvl="2" w:tplc="4009001B" w:tentative="1">
+      <w:start w:val="1"/>
+      <w:numFmt w:val="lowerRoman"/>
+      <w:lvlText w:val="%3."/>
+      <w:lvlJc w:val="right"/>
+      <w:pPr>
+        <w:ind w:left="2160" w:hanging="180"/>
+      </w:pPr>
+    </w:lvl>
+    <w:lvl w:ilvl="3" w:tplc="4009000F" w:tentative="1">
+      <w:start w:val="1"/>
+      <w:numFmt w:val="decimal"/>
+      <w:lvlText w:val="%4."/>
+      <w:lvlJc w:val="left"/>
+      <w:pPr>
+        <w:ind w:left="2880" w:hanging="360"/>
+      </w:pPr>
+    </w:lvl>
+    <w:lvl w:ilvl="4" w:tplc="40090019" w:tentative="1">
+      <w:start w:val="1"/>
+      <w:numFmt w:val="lowerLetter"/>
+      <w:lvlText w:val="%5."/>
+      <w:lvlJc w:val="left"/>
+      <w:pPr>
+        <w:ind w:left="3600" w:hanging="360"/>
+      </w:pPr>
+    </w:lvl>
+    <w:lvl w:ilvl="5" w:tplc="4009001B" w:tentative="1">
+      <w:start w:val="1"/>
+      <w:numFmt w:val="lowerRoman"/>
+      <w:lvlText w:val="%6."/>
+      <w:lvlJc w:val="right"/>
+      <w:pPr>
+        <w:ind w:left="4320" w:hanging="180"/>
+      </w:pPr>
+    </w:lvl>
+    <w:lvl w:ilvl="6" w:tplc="4009000F" w:tentative="1">
+      <w:start w:val="1"/>
+      <w:numFmt w:val="decimal"/>
+      <w:lvlText w:val="%7."/>
+      <w:lvlJc w:val="left"/>
+      <w:pPr>
+        <w:ind w:left="5040" w:hanging="360"/>
+      </w:pPr>
+    </w:lvl>
+    <w:lvl w:ilvl="7" w:tplc="40090019" w:tentative="1">
+      <w:start w:val="1"/>
+      <w:numFmt w:val="lowerLetter"/>
+      <w:lvlText w:val="%8."/>
+      <w:lvlJc w:val="left"/>
+      <w:pPr>
+        <w:ind w:left="5760" w:hanging="360"/>
+      </w:pPr>
+    </w:lvl>
+    <w:lvl w:ilvl="8" w:tplc="4009001B" w:tentative="1">
+      <w:start w:val="1"/>
+      <w:numFmt w:val="lowerRoman"/>
+      <w:lvlText w:val="%9."/>
+      <w:lvlJc w:val="right"/>
+      <w:pPr>
+        <w:ind w:left="6480" w:hanging="180"/>
+      </w:pPr>
+    </w:lvl>
+  </w:abstractNum>
+  <w:abstractNum w:abstractNumId="5" w15:restartNumberingAfterBreak="0">
     <w:nsid w:val="37A731FC"/>
     <w:multiLevelType w:val="hybridMultilevel"/>
     <w:tmpl w:val="F2E62B9E"/>
@@ -3075,7 +3736,7 @@
       </w:pPr>
     </w:lvl>
   </w:abstractNum>
-  <w:abstractNum w:abstractNumId="4" w15:restartNumberingAfterBreak="0">
+  <w:abstractNum w:abstractNumId="6" w15:restartNumberingAfterBreak="0">
     <w:nsid w:val="38235100"/>
     <w:multiLevelType w:val="hybridMultilevel"/>
     <w:tmpl w:val="EB9AF6E4"/>
@@ -3164,7 +3825,7 @@
       </w:pPr>
     </w:lvl>
   </w:abstractNum>
-  <w:abstractNum w:abstractNumId="5" w15:restartNumberingAfterBreak="0">
+  <w:abstractNum w:abstractNumId="7" w15:restartNumberingAfterBreak="0">
     <w:nsid w:val="39A53E6A"/>
     <w:multiLevelType w:val="hybridMultilevel"/>
     <w:tmpl w:val="7A8E2A60"/>
@@ -3253,7 +3914,96 @@
       </w:pPr>
     </w:lvl>
   </w:abstractNum>
-  <w:abstractNum w:abstractNumId="6" w15:restartNumberingAfterBreak="0">
+  <w:abstractNum w:abstractNumId="8" w15:restartNumberingAfterBreak="0">
+    <w:nsid w:val="452A2483"/>
+    <w:multiLevelType w:val="hybridMultilevel"/>
+    <w:tmpl w:val="EB9AF6E4"/>
+    <w:lvl w:ilvl="0" w:tplc="FFFFFFFF">
+      <w:start w:val="1"/>
+      <w:numFmt w:val="decimal"/>
+      <w:lvlText w:val="%1."/>
+      <w:lvlJc w:val="left"/>
+      <w:pPr>
+        <w:ind w:left="720" w:hanging="360"/>
+      </w:pPr>
+      <w:rPr>
+        <w:rFonts w:hint="default"/>
+      </w:rPr>
+    </w:lvl>
+    <w:lvl w:ilvl="1" w:tplc="FFFFFFFF" w:tentative="1">
+      <w:start w:val="1"/>
+      <w:numFmt w:val="lowerLetter"/>
+      <w:lvlText w:val="%2."/>
+      <w:lvlJc w:val="left"/>
+      <w:pPr>
+        <w:ind w:left="1440" w:hanging="360"/>
+      </w:pPr>
+    </w:lvl>
+    <w:lvl w:ilvl="2" w:tplc="FFFFFFFF" w:tentative="1">
+      <w:start w:val="1"/>
+      <w:numFmt w:val="lowerRoman"/>
+      <w:lvlText w:val="%3."/>
+      <w:lvlJc w:val="right"/>
+      <w:pPr>
+        <w:ind w:left="2160" w:hanging="180"/>
+      </w:pPr>
+    </w:lvl>
+    <w:lvl w:ilvl="3" w:tplc="FFFFFFFF" w:tentative="1">
+      <w:start w:val="1"/>
+      <w:numFmt w:val="decimal"/>
+      <w:lvlText w:val="%4."/>
+      <w:lvlJc w:val="left"/>
+      <w:pPr>
+        <w:ind w:left="2880" w:hanging="360"/>
+      </w:pPr>
+    </w:lvl>
+    <w:lvl w:ilvl="4" w:tplc="FFFFFFFF" w:tentative="1">
+      <w:start w:val="1"/>
+      <w:numFmt w:val="lowerLetter"/>
+      <w:lvlText w:val="%5."/>
+      <w:lvlJc w:val="left"/>
+      <w:pPr>
+        <w:ind w:left="3600" w:hanging="360"/>
+      </w:pPr>
+    </w:lvl>
+    <w:lvl w:ilvl="5" w:tplc="FFFFFFFF" w:tentative="1">
+      <w:start w:val="1"/>
+      <w:numFmt w:val="lowerRoman"/>
+      <w:lvlText w:val="%6."/>
+      <w:lvlJc w:val="right"/>
+      <w:pPr>
+        <w:ind w:left="4320" w:hanging="180"/>
+      </w:pPr>
+    </w:lvl>
+    <w:lvl w:ilvl="6" w:tplc="FFFFFFFF" w:tentative="1">
+      <w:start w:val="1"/>
+      <w:numFmt w:val="decimal"/>
+      <w:lvlText w:val="%7."/>
+      <w:lvlJc w:val="left"/>
+      <w:pPr>
+        <w:ind w:left="5040" w:hanging="360"/>
+      </w:pPr>
+    </w:lvl>
+    <w:lvl w:ilvl="7" w:tplc="FFFFFFFF" w:tentative="1">
+      <w:start w:val="1"/>
+      <w:numFmt w:val="lowerLetter"/>
+      <w:lvlText w:val="%8."/>
+      <w:lvlJc w:val="left"/>
+      <w:pPr>
+        <w:ind w:left="5760" w:hanging="360"/>
+      </w:pPr>
+    </w:lvl>
+    <w:lvl w:ilvl="8" w:tplc="FFFFFFFF" w:tentative="1">
+      <w:start w:val="1"/>
+      <w:numFmt w:val="lowerRoman"/>
+      <w:lvlText w:val="%9."/>
+      <w:lvlJc w:val="right"/>
+      <w:pPr>
+        <w:ind w:left="6480" w:hanging="180"/>
+      </w:pPr>
+    </w:lvl>
+  </w:abstractNum>
+  <w:abstractNum w:abstractNumId="9" w15:restartNumberingAfterBreak="0">
     <w:nsid w:val="52EF4ECF"/>
     <w:multiLevelType w:val="hybridMultilevel"/>
     <w:tmpl w:val="8A9622B0"/>
@@ -3342,7 +4092,7 @@
       </w:pPr>
     </w:lvl>
   </w:abstractNum>
-  <w:abstractNum w:abstractNumId="7" w15:restartNumberingAfterBreak="0">
+  <w:abstractNum w:abstractNumId="10" w15:restartNumberingAfterBreak="0">
     <w:nsid w:val="535528A5"/>
     <w:multiLevelType w:val="hybridMultilevel"/>
     <w:tmpl w:val="5838AD70"/>
@@ -3431,7 +4181,7 @@
       </w:pPr>
     </w:lvl>
   </w:abstractNum>
-  <w:abstractNum w:abstractNumId="8" w15:restartNumberingAfterBreak="0">
+  <w:abstractNum w:abstractNumId="11" w15:restartNumberingAfterBreak="0">
     <w:nsid w:val="54A21D63"/>
     <w:multiLevelType w:val="hybridMultilevel"/>
     <w:tmpl w:val="DF9C195E"/>
@@ -3520,7 +4270,7 @@
       </w:pPr>
     </w:lvl>
   </w:abstractNum>
-  <w:abstractNum w:abstractNumId="9" w15:restartNumberingAfterBreak="0">
+  <w:abstractNum w:abstractNumId="12" w15:restartNumberingAfterBreak="0">
     <w:nsid w:val="556B23A0"/>
     <w:multiLevelType w:val="hybridMultilevel"/>
     <w:tmpl w:val="0758F498"/>
@@ -3632,7 +4382,7 @@
       </w:rPr>
     </w:lvl>
   </w:abstractNum>
-  <w:abstractNum w:abstractNumId="10" w15:restartNumberingAfterBreak="0">
+  <w:abstractNum w:abstractNumId="13" w15:restartNumberingAfterBreak="0">
     <w:nsid w:val="58E76C30"/>
     <w:multiLevelType w:val="hybridMultilevel"/>
     <w:tmpl w:val="36B081B0"/>
@@ -3721,7 +4471,7 @@
       </w:pPr>
     </w:lvl>
   </w:abstractNum>
-  <w:abstractNum w:abstractNumId="11" w15:restartNumberingAfterBreak="0">
+  <w:abstractNum w:abstractNumId="14" w15:restartNumberingAfterBreak="0">
     <w:nsid w:val="652D4A2C"/>
     <w:multiLevelType w:val="hybridMultilevel"/>
     <w:tmpl w:val="76006458"/>
@@ -3810,7 +4560,7 @@
       </w:pPr>
     </w:lvl>
   </w:abstractNum>
-  <w:abstractNum w:abstractNumId="12" w15:restartNumberingAfterBreak="0">
+  <w:abstractNum w:abstractNumId="15" w15:restartNumberingAfterBreak="0">
     <w:nsid w:val="6E8F22AD"/>
     <w:multiLevelType w:val="hybridMultilevel"/>
     <w:tmpl w:val="190AE2E6"/>
@@ -3899,7 +4649,7 @@
       </w:pPr>
     </w:lvl>
   </w:abstractNum>
-  <w:abstractNum w:abstractNumId="13" w15:restartNumberingAfterBreak="0">
+  <w:abstractNum w:abstractNumId="16" w15:restartNumberingAfterBreak="0">
     <w:nsid w:val="6EDC3D79"/>
     <w:multiLevelType w:val="hybridMultilevel"/>
     <w:tmpl w:val="B540E372"/>
@@ -3988,7 +4738,7 @@
       </w:pPr>
     </w:lvl>
   </w:abstractNum>
-  <w:abstractNum w:abstractNumId="14" w15:restartNumberingAfterBreak="0">
+  <w:abstractNum w:abstractNumId="17" w15:restartNumberingAfterBreak="0">
     <w:nsid w:val="7AF60DDD"/>
     <w:multiLevelType w:val="hybridMultilevel"/>
     <w:tmpl w:val="0EB8E63A"/>
@@ -4081,46 +4831,55 @@
     <w:abstractNumId w:val="0"/>
   </w:num>
   <w:num w:numId="2" w16cid:durableId="567885142">
-    <w:abstractNumId w:val="13"/>
+    <w:abstractNumId w:val="16"/>
   </w:num>
   <w:num w:numId="3" w16cid:durableId="1277523695">
-    <w:abstractNumId w:val="8"/>
+    <w:abstractNumId w:val="11"/>
   </w:num>
   <w:num w:numId="4" w16cid:durableId="867062950">
-    <w:abstractNumId w:val="7"/>
+    <w:abstractNumId w:val="10"/>
   </w:num>
   <w:num w:numId="5" w16cid:durableId="1330910108">
-    <w:abstractNumId w:val="3"/>
+    <w:abstractNumId w:val="5"/>
   </w:num>
   <w:num w:numId="6" w16cid:durableId="706681937">
     <w:abstractNumId w:val="1"/>
   </w:num>
   <w:num w:numId="7" w16cid:durableId="359746375">
-    <w:abstractNumId w:val="10"/>
+    <w:abstractNumId w:val="13"/>
   </w:num>
   <w:num w:numId="8" w16cid:durableId="438986436">
-    <w:abstractNumId w:val="11"/>
+    <w:abstractNumId w:val="14"/>
   </w:num>
   <w:num w:numId="9" w16cid:durableId="404688162">
-    <w:abstractNumId w:val="14"/>
+    <w:abstractNumId w:val="17"/>
   </w:num>
   <w:num w:numId="10" w16cid:durableId="1652176589">
-    <w:abstractNumId w:val="12"/>
+    <w:abstractNumId w:val="15"/>
   </w:num>
   <w:num w:numId="11" w16cid:durableId="835341629">
-    <w:abstractNumId w:val="9"/>
+    <w:abstractNumId w:val="12"/>
   </w:num>
   <w:num w:numId="12" w16cid:durableId="612975935">
     <w:abstractNumId w:val="2"/>
   </w:num>
   <w:num w:numId="13" w16cid:durableId="826556917">
-    <w:abstractNumId w:val="5"/>
+    <w:abstractNumId w:val="7"/>
   </w:num>
   <w:num w:numId="14" w16cid:durableId="1180004881">
+    <w:abstractNumId w:val="9"/>
+  </w:num>
+  <w:num w:numId="15" w16cid:durableId="1734691724">
     <w:abstractNumId w:val="6"/>
   </w:num>
-  <w:num w:numId="15" w16cid:durableId="1734691724">
+  <w:num w:numId="16" w16cid:durableId="516817553">
+    <w:abstractNumId w:val="3"/>
+  </w:num>
+  <w:num w:numId="17" w16cid:durableId="1515262147">
     <w:abstractNumId w:val="4"/>
+  </w:num>
+  <w:num w:numId="18" w16cid:durableId="1660158453">
+    <w:abstractNumId w:val="8"/>
   </w:num>
 </w:numbering>
 </file>
@@ -4525,7 +5284,7 @@
   <w:style w:type="paragraph" w:default="1" w:styleId="Normal">
     <w:name w:val="Normal"/>
     <w:qFormat/>
-    <w:rsid w:val="008B11BD"/>
+    <w:rsid w:val="008402A8"/>
   </w:style>
   <w:style w:type="paragraph" w:styleId="Heading1">
     <w:name w:val="heading 1"/>

</xml_diff>